<commit_message>
Add other strategies to gitflow research
</commit_message>
<xml_diff>
--- a/GitFlow-Research.docx
+++ b/GitFlow-Research.docx
@@ -4,18 +4,16 @@
   <w:body>
     <w:sdt>
       <w:sdtPr>
+        <w:rPr>
+          <w:rFonts w:eastAsiaTheme="minorHAnsi"/>
+          <w:lang w:eastAsia="en-US"/>
+        </w:rPr>
         <w:id w:val="-1203245806"/>
         <w:docPartObj>
           <w:docPartGallery w:val="Cover Pages"/>
           <w:docPartUnique/>
         </w:docPartObj>
       </w:sdtPr>
-      <w:sdtEndPr>
-        <w:rPr>
-          <w:rFonts w:eastAsiaTheme="minorHAnsi"/>
-          <w:lang w:eastAsia="en-US"/>
-        </w:rPr>
-      </w:sdtEndPr>
       <w:sdtContent>
         <w:p>
           <w:pPr>
@@ -4179,6 +4177,13 @@
     </w:sdt>
     <w:sdt>
       <w:sdtPr>
+        <w:rPr>
+          <w:rFonts w:asciiTheme="minorHAnsi" w:eastAsiaTheme="minorHAnsi" w:hAnsiTheme="minorHAnsi" w:cstheme="minorBidi"/>
+          <w:color w:val="auto"/>
+          <w:sz w:val="22"/>
+          <w:szCs w:val="22"/>
+          <w:lang w:eastAsia="en-US"/>
+        </w:rPr>
         <w:id w:val="531612715"/>
         <w:docPartObj>
           <w:docPartGallery w:val="Table of Contents"/>
@@ -4187,13 +4192,8 @@
       </w:sdtPr>
       <w:sdtEndPr>
         <w:rPr>
-          <w:rFonts w:asciiTheme="minorHAnsi" w:eastAsiaTheme="minorHAnsi" w:hAnsiTheme="minorHAnsi" w:cstheme="minorBidi"/>
           <w:b/>
           <w:bCs/>
-          <w:color w:val="auto"/>
-          <w:sz w:val="22"/>
-          <w:szCs w:val="22"/>
-          <w:lang w:eastAsia="en-US"/>
         </w:rPr>
       </w:sdtEndPr>
       <w:sdtContent>
@@ -4212,7 +4212,9 @@
               <w:tab w:val="right" w:leader="dot" w:pos="9016"/>
             </w:tabs>
             <w:rPr>
+              <w:rFonts w:eastAsiaTheme="minorEastAsia"/>
               <w:noProof/>
+              <w:lang w:eastAsia="nl-NL"/>
             </w:rPr>
           </w:pPr>
           <w:r>
@@ -4224,7 +4226,7 @@
           <w:r>
             <w:fldChar w:fldCharType="separate"/>
           </w:r>
-          <w:hyperlink w:anchor="_Toc114820392" w:history="1">
+          <w:hyperlink w:anchor="_Toc115785544" w:history="1">
             <w:r>
               <w:rPr>
                 <w:rStyle w:val="Hyperlink"/>
@@ -4251,7 +4253,7 @@
                 <w:noProof/>
                 <w:webHidden/>
               </w:rPr>
-              <w:instrText xml:space="preserve"> PAGEREF _Toc114820392 \h </w:instrText>
+              <w:instrText xml:space="preserve"> PAGEREF _Toc115785544 \h </w:instrText>
             </w:r>
             <w:r>
               <w:rPr>
@@ -4289,16 +4291,18 @@
               <w:tab w:val="right" w:leader="dot" w:pos="9016"/>
             </w:tabs>
             <w:rPr>
+              <w:rFonts w:eastAsiaTheme="minorEastAsia"/>
               <w:noProof/>
+              <w:lang w:eastAsia="nl-NL"/>
             </w:rPr>
           </w:pPr>
-          <w:hyperlink w:anchor="_Toc114820393" w:history="1">
+          <w:hyperlink w:anchor="_Toc115785545" w:history="1">
             <w:r>
               <w:rPr>
                 <w:rStyle w:val="Hyperlink"/>
                 <w:noProof/>
               </w:rPr>
-              <w:t>Wat is Git Flow</w:t>
+              <w:t>Verschillende strategieën</w:t>
             </w:r>
             <w:r>
               <w:rPr>
@@ -4319,7 +4323,7 @@
                 <w:noProof/>
                 <w:webHidden/>
               </w:rPr>
-              <w:instrText xml:space="preserve"> PAGEREF _Toc114820393 \h </w:instrText>
+              <w:instrText xml:space="preserve"> PAGEREF _Toc115785545 \h </w:instrText>
             </w:r>
             <w:r>
               <w:rPr>
@@ -4339,7 +4343,7 @@
                 <w:noProof/>
                 <w:webHidden/>
               </w:rPr>
-              <w:t>2</w:t>
+              <w:t>3</w:t>
             </w:r>
             <w:r>
               <w:rPr>
@@ -4357,16 +4361,18 @@
               <w:tab w:val="right" w:leader="dot" w:pos="9016"/>
             </w:tabs>
             <w:rPr>
+              <w:rFonts w:eastAsiaTheme="minorEastAsia"/>
               <w:noProof/>
+              <w:lang w:eastAsia="nl-NL"/>
             </w:rPr>
           </w:pPr>
-          <w:hyperlink w:anchor="_Toc114820394" w:history="1">
+          <w:hyperlink w:anchor="_Toc115785546" w:history="1">
             <w:r>
               <w:rPr>
                 <w:rStyle w:val="Hyperlink"/>
                 <w:noProof/>
               </w:rPr>
-              <w:t>Branches</w:t>
+              <w:t>Git Flow</w:t>
             </w:r>
             <w:r>
               <w:rPr>
@@ -4387,7 +4393,7 @@
                 <w:noProof/>
                 <w:webHidden/>
               </w:rPr>
-              <w:instrText xml:space="preserve"> PAGEREF _Toc114820394 \h </w:instrText>
+              <w:instrText xml:space="preserve"> PAGEREF _Toc115785546 \h </w:instrText>
             </w:r>
             <w:r>
               <w:rPr>
@@ -4407,7 +4413,7 @@
                 <w:noProof/>
                 <w:webHidden/>
               </w:rPr>
-              <w:t>2</w:t>
+              <w:t>3</w:t>
             </w:r>
             <w:r>
               <w:rPr>
@@ -4425,16 +4431,18 @@
               <w:tab w:val="right" w:leader="dot" w:pos="9016"/>
             </w:tabs>
             <w:rPr>
+              <w:rFonts w:eastAsiaTheme="minorEastAsia"/>
               <w:noProof/>
+              <w:lang w:eastAsia="nl-NL"/>
             </w:rPr>
           </w:pPr>
-          <w:hyperlink w:anchor="_Toc114820395" w:history="1">
+          <w:hyperlink w:anchor="_Toc115785547" w:history="1">
             <w:r>
               <w:rPr>
                 <w:rStyle w:val="Hyperlink"/>
                 <w:noProof/>
               </w:rPr>
-              <w:t>Main</w:t>
+              <w:t>Branches</w:t>
             </w:r>
             <w:r>
               <w:rPr>
@@ -4455,7 +4463,7 @@
                 <w:noProof/>
                 <w:webHidden/>
               </w:rPr>
-              <w:instrText xml:space="preserve"> PAGEREF _Toc114820395 \h </w:instrText>
+              <w:instrText xml:space="preserve"> PAGEREF _Toc115785547 \h </w:instrText>
             </w:r>
             <w:r>
               <w:rPr>
@@ -4475,7 +4483,7 @@
                 <w:noProof/>
                 <w:webHidden/>
               </w:rPr>
-              <w:t>2</w:t>
+              <w:t>3</w:t>
             </w:r>
             <w:r>
               <w:rPr>
@@ -4493,16 +4501,18 @@
               <w:tab w:val="right" w:leader="dot" w:pos="9016"/>
             </w:tabs>
             <w:rPr>
+              <w:rFonts w:eastAsiaTheme="minorEastAsia"/>
               <w:noProof/>
+              <w:lang w:eastAsia="nl-NL"/>
             </w:rPr>
           </w:pPr>
-          <w:hyperlink w:anchor="_Toc114820396" w:history="1">
+          <w:hyperlink w:anchor="_Toc115785548" w:history="1">
             <w:r>
               <w:rPr>
                 <w:rStyle w:val="Hyperlink"/>
                 <w:noProof/>
               </w:rPr>
-              <w:t>Develop</w:t>
+              <w:t>Nadelen</w:t>
             </w:r>
             <w:r>
               <w:rPr>
@@ -4523,7 +4533,7 @@
                 <w:noProof/>
                 <w:webHidden/>
               </w:rPr>
-              <w:instrText xml:space="preserve"> PAGEREF _Toc114820396 \h </w:instrText>
+              <w:instrText xml:space="preserve"> PAGEREF _Toc115785548 \h </w:instrText>
             </w:r>
             <w:r>
               <w:rPr>
@@ -4543,7 +4553,77 @@
                 <w:noProof/>
                 <w:webHidden/>
               </w:rPr>
-              <w:t>2</w:t>
+              <w:t>3</w:t>
+            </w:r>
+            <w:r>
+              <w:rPr>
+                <w:noProof/>
+                <w:webHidden/>
+              </w:rPr>
+              <w:fldChar w:fldCharType="end"/>
+            </w:r>
+          </w:hyperlink>
+        </w:p>
+        <w:p>
+          <w:pPr>
+            <w:pStyle w:val="Inhopg2"/>
+            <w:tabs>
+              <w:tab w:val="right" w:leader="dot" w:pos="9016"/>
+            </w:tabs>
+            <w:rPr>
+              <w:rFonts w:eastAsiaTheme="minorEastAsia"/>
+              <w:noProof/>
+              <w:lang w:eastAsia="nl-NL"/>
+            </w:rPr>
+          </w:pPr>
+          <w:hyperlink w:anchor="_Toc115785549" w:history="1">
+            <w:r>
+              <w:rPr>
+                <w:rStyle w:val="Hyperlink"/>
+                <w:noProof/>
+              </w:rPr>
+              <w:t>GitHub flow</w:t>
+            </w:r>
+            <w:r>
+              <w:rPr>
+                <w:noProof/>
+                <w:webHidden/>
+              </w:rPr>
+              <w:tab/>
+            </w:r>
+            <w:r>
+              <w:rPr>
+                <w:noProof/>
+                <w:webHidden/>
+              </w:rPr>
+              <w:fldChar w:fldCharType="begin"/>
+            </w:r>
+            <w:r>
+              <w:rPr>
+                <w:noProof/>
+                <w:webHidden/>
+              </w:rPr>
+              <w:instrText xml:space="preserve"> PAGEREF _Toc115785549 \h </w:instrText>
+            </w:r>
+            <w:r>
+              <w:rPr>
+                <w:noProof/>
+                <w:webHidden/>
+              </w:rPr>
+            </w:r>
+            <w:r>
+              <w:rPr>
+                <w:noProof/>
+                <w:webHidden/>
+              </w:rPr>
+              <w:fldChar w:fldCharType="separate"/>
+            </w:r>
+            <w:r>
+              <w:rPr>
+                <w:noProof/>
+                <w:webHidden/>
+              </w:rPr>
+              <w:t>4</w:t>
             </w:r>
             <w:r>
               <w:rPr>
@@ -4561,17 +4641,18 @@
               <w:tab w:val="right" w:leader="dot" w:pos="9016"/>
             </w:tabs>
             <w:rPr>
+              <w:rFonts w:eastAsiaTheme="minorEastAsia"/>
               <w:noProof/>
+              <w:lang w:eastAsia="nl-NL"/>
             </w:rPr>
           </w:pPr>
-          <w:hyperlink w:anchor="_Toc114820397" w:history="1">
+          <w:hyperlink w:anchor="_Toc115785550" w:history="1">
             <w:r>
               <w:rPr>
                 <w:rStyle w:val="Hyperlink"/>
                 <w:noProof/>
-                <w:lang w:val="en-US"/>
-              </w:rPr>
-              <w:t>Feature</w:t>
+              </w:rPr>
+              <w:t>Branches</w:t>
             </w:r>
             <w:r>
               <w:rPr>
@@ -4592,7 +4673,7 @@
                 <w:noProof/>
                 <w:webHidden/>
               </w:rPr>
-              <w:instrText xml:space="preserve"> PAGEREF _Toc114820397 \h </w:instrText>
+              <w:instrText xml:space="preserve"> PAGEREF _Toc115785550 \h </w:instrText>
             </w:r>
             <w:r>
               <w:rPr>
@@ -4612,7 +4693,7 @@
                 <w:noProof/>
                 <w:webHidden/>
               </w:rPr>
-              <w:t>2</w:t>
+              <w:t>4</w:t>
             </w:r>
             <w:r>
               <w:rPr>
@@ -4630,17 +4711,89 @@
               <w:tab w:val="right" w:leader="dot" w:pos="9016"/>
             </w:tabs>
             <w:rPr>
+              <w:rFonts w:eastAsiaTheme="minorEastAsia"/>
               <w:noProof/>
+              <w:lang w:eastAsia="nl-NL"/>
             </w:rPr>
           </w:pPr>
-          <w:hyperlink w:anchor="_Toc114820398" w:history="1">
+          <w:hyperlink w:anchor="_Toc115785551" w:history="1">
             <w:r>
               <w:rPr>
                 <w:rStyle w:val="Hyperlink"/>
                 <w:noProof/>
+              </w:rPr>
+              <w:t>Nadelen</w:t>
+            </w:r>
+            <w:r>
+              <w:rPr>
+                <w:noProof/>
+                <w:webHidden/>
+              </w:rPr>
+              <w:tab/>
+            </w:r>
+            <w:r>
+              <w:rPr>
+                <w:noProof/>
+                <w:webHidden/>
+              </w:rPr>
+              <w:fldChar w:fldCharType="begin"/>
+            </w:r>
+            <w:r>
+              <w:rPr>
+                <w:noProof/>
+                <w:webHidden/>
+              </w:rPr>
+              <w:instrText xml:space="preserve"> PAGEREF _Toc115785551 \h </w:instrText>
+            </w:r>
+            <w:r>
+              <w:rPr>
+                <w:noProof/>
+                <w:webHidden/>
+              </w:rPr>
+            </w:r>
+            <w:r>
+              <w:rPr>
+                <w:noProof/>
+                <w:webHidden/>
+              </w:rPr>
+              <w:fldChar w:fldCharType="separate"/>
+            </w:r>
+            <w:r>
+              <w:rPr>
+                <w:noProof/>
+                <w:webHidden/>
+              </w:rPr>
+              <w:t>4</w:t>
+            </w:r>
+            <w:r>
+              <w:rPr>
+                <w:noProof/>
+                <w:webHidden/>
+              </w:rPr>
+              <w:fldChar w:fldCharType="end"/>
+            </w:r>
+          </w:hyperlink>
+        </w:p>
+        <w:p>
+          <w:pPr>
+            <w:pStyle w:val="Inhopg2"/>
+            <w:tabs>
+              <w:tab w:val="right" w:leader="dot" w:pos="9016"/>
+            </w:tabs>
+            <w:rPr>
+              <w:rFonts w:eastAsiaTheme="minorEastAsia"/>
+              <w:noProof/>
+              <w:lang w:eastAsia="nl-NL"/>
+            </w:rPr>
+          </w:pPr>
+          <w:hyperlink w:anchor="_Toc115785552" w:history="1">
+            <w:r>
+              <w:rPr>
+                <w:rStyle w:val="Hyperlink"/>
+                <w:noProof/>
                 <w:lang w:val="en-US"/>
               </w:rPr>
-              <w:t>Release</w:t>
+              <w:t>Gitlab Flow</w:t>
             </w:r>
             <w:r>
               <w:rPr>
@@ -4661,7 +4814,7 @@
                 <w:noProof/>
                 <w:webHidden/>
               </w:rPr>
-              <w:instrText xml:space="preserve"> PAGEREF _Toc114820398 \h </w:instrText>
+              <w:instrText xml:space="preserve"> PAGEREF _Toc115785552 \h </w:instrText>
             </w:r>
             <w:r>
               <w:rPr>
@@ -4681,7 +4834,7 @@
                 <w:noProof/>
                 <w:webHidden/>
               </w:rPr>
-              <w:t>2</w:t>
+              <w:t>5</w:t>
             </w:r>
             <w:r>
               <w:rPr>
@@ -4699,17 +4852,18 @@
               <w:tab w:val="right" w:leader="dot" w:pos="9016"/>
             </w:tabs>
             <w:rPr>
+              <w:rFonts w:eastAsiaTheme="minorEastAsia"/>
               <w:noProof/>
+              <w:lang w:eastAsia="nl-NL"/>
             </w:rPr>
           </w:pPr>
-          <w:hyperlink w:anchor="_Toc114820399" w:history="1">
+          <w:hyperlink w:anchor="_Toc115785553" w:history="1">
             <w:r>
               <w:rPr>
                 <w:rStyle w:val="Hyperlink"/>
                 <w:noProof/>
-                <w:lang w:val="en-US"/>
-              </w:rPr>
-              <w:t>Hotfix</w:t>
+              </w:rPr>
+              <w:t>Branches</w:t>
             </w:r>
             <w:r>
               <w:rPr>
@@ -4730,7 +4884,7 @@
                 <w:noProof/>
                 <w:webHidden/>
               </w:rPr>
-              <w:instrText xml:space="preserve"> PAGEREF _Toc114820399 \h </w:instrText>
+              <w:instrText xml:space="preserve"> PAGEREF _Toc115785553 \h </w:instrText>
             </w:r>
             <w:r>
               <w:rPr>
@@ -4750,7 +4904,147 @@
                 <w:noProof/>
                 <w:webHidden/>
               </w:rPr>
-              <w:t>2</w:t>
+              <w:t>5</w:t>
+            </w:r>
+            <w:r>
+              <w:rPr>
+                <w:noProof/>
+                <w:webHidden/>
+              </w:rPr>
+              <w:fldChar w:fldCharType="end"/>
+            </w:r>
+          </w:hyperlink>
+        </w:p>
+        <w:p>
+          <w:pPr>
+            <w:pStyle w:val="Inhopg3"/>
+            <w:tabs>
+              <w:tab w:val="right" w:leader="dot" w:pos="9016"/>
+            </w:tabs>
+            <w:rPr>
+              <w:rFonts w:eastAsiaTheme="minorEastAsia"/>
+              <w:noProof/>
+              <w:lang w:eastAsia="nl-NL"/>
+            </w:rPr>
+          </w:pPr>
+          <w:hyperlink w:anchor="_Toc115785554" w:history="1">
+            <w:r>
+              <w:rPr>
+                <w:rStyle w:val="Hyperlink"/>
+                <w:noProof/>
+              </w:rPr>
+              <w:t>Nadelen</w:t>
+            </w:r>
+            <w:r>
+              <w:rPr>
+                <w:noProof/>
+                <w:webHidden/>
+              </w:rPr>
+              <w:tab/>
+            </w:r>
+            <w:r>
+              <w:rPr>
+                <w:noProof/>
+                <w:webHidden/>
+              </w:rPr>
+              <w:fldChar w:fldCharType="begin"/>
+            </w:r>
+            <w:r>
+              <w:rPr>
+                <w:noProof/>
+                <w:webHidden/>
+              </w:rPr>
+              <w:instrText xml:space="preserve"> PAGEREF _Toc115785554 \h </w:instrText>
+            </w:r>
+            <w:r>
+              <w:rPr>
+                <w:noProof/>
+                <w:webHidden/>
+              </w:rPr>
+            </w:r>
+            <w:r>
+              <w:rPr>
+                <w:noProof/>
+                <w:webHidden/>
+              </w:rPr>
+              <w:fldChar w:fldCharType="separate"/>
+            </w:r>
+            <w:r>
+              <w:rPr>
+                <w:noProof/>
+                <w:webHidden/>
+              </w:rPr>
+              <w:t>5</w:t>
+            </w:r>
+            <w:r>
+              <w:rPr>
+                <w:noProof/>
+                <w:webHidden/>
+              </w:rPr>
+              <w:fldChar w:fldCharType="end"/>
+            </w:r>
+          </w:hyperlink>
+        </w:p>
+        <w:p>
+          <w:pPr>
+            <w:pStyle w:val="Inhopg1"/>
+            <w:tabs>
+              <w:tab w:val="right" w:leader="dot" w:pos="9016"/>
+            </w:tabs>
+            <w:rPr>
+              <w:rFonts w:eastAsiaTheme="minorEastAsia"/>
+              <w:noProof/>
+              <w:lang w:eastAsia="nl-NL"/>
+            </w:rPr>
+          </w:pPr>
+          <w:hyperlink w:anchor="_Toc115785555" w:history="1">
+            <w:r>
+              <w:rPr>
+                <w:rStyle w:val="Hyperlink"/>
+                <w:noProof/>
+              </w:rPr>
+              <w:t>Bronnen</w:t>
+            </w:r>
+            <w:r>
+              <w:rPr>
+                <w:noProof/>
+                <w:webHidden/>
+              </w:rPr>
+              <w:tab/>
+            </w:r>
+            <w:r>
+              <w:rPr>
+                <w:noProof/>
+                <w:webHidden/>
+              </w:rPr>
+              <w:fldChar w:fldCharType="begin"/>
+            </w:r>
+            <w:r>
+              <w:rPr>
+                <w:noProof/>
+                <w:webHidden/>
+              </w:rPr>
+              <w:instrText xml:space="preserve"> PAGEREF _Toc115785555 \h </w:instrText>
+            </w:r>
+            <w:r>
+              <w:rPr>
+                <w:noProof/>
+                <w:webHidden/>
+              </w:rPr>
+            </w:r>
+            <w:r>
+              <w:rPr>
+                <w:noProof/>
+                <w:webHidden/>
+              </w:rPr>
+              <w:fldChar w:fldCharType="separate"/>
+            </w:r>
+            <w:r>
+              <w:rPr>
+                <w:noProof/>
+                <w:webHidden/>
+              </w:rPr>
+              <w:t>6</w:t>
             </w:r>
             <w:r>
               <w:rPr>
@@ -4782,14 +5076,21 @@
       <w:pPr>
         <w:pStyle w:val="Kop1"/>
       </w:pPr>
-      <w:bookmarkStart w:id="0" w:name="_Toc114820392"/>
+      <w:bookmarkStart w:id="0" w:name="_Toc115785544"/>
       <w:r>
         <w:lastRenderedPageBreak/>
         <w:t>Aanleiding</w:t>
       </w:r>
       <w:bookmarkEnd w:id="0"/>
     </w:p>
-    <w:p/>
+    <w:p>
+      <w:r>
+        <w:t xml:space="preserve">Dit document bevat een onderzoek wat moest doen voor school. </w:t>
+      </w:r>
+      <w:r>
+        <w:t>Ik heb gekozen om mijn onderzoek te laten gaan over Git flow omdat wij op school en in de werk wereld bijna overal git wordt gebruikt. Het is dan ook handig om bepaalde best practices te kennen zodat je altijd goed een keuze kunt maken over wat het beste bij jouw project past.</w:t>
+      </w:r>
+    </w:p>
     <w:p>
       <w:pPr>
         <w:rPr>
@@ -4799,75 +5100,85 @@
           <w:szCs w:val="32"/>
         </w:rPr>
       </w:pPr>
-      <w:bookmarkStart w:id="1" w:name="_Toc114820393"/>
+      <w:bookmarkStart w:id="1" w:name="_Toc115785545"/>
       <w:r>
         <w:br w:type="page"/>
       </w:r>
     </w:p>
-    <w:bookmarkEnd w:id="1"/>
     <w:p>
       <w:pPr>
         <w:pStyle w:val="Kop1"/>
       </w:pPr>
       <w:r>
         <w:lastRenderedPageBreak/>
-        <w:t>Git Flow</w:t>
-      </w:r>
+        <w:t xml:space="preserve">Verschillende </w:t>
+      </w:r>
+      <w:r>
+        <w:t>strategieën</w:t>
+      </w:r>
+      <w:bookmarkEnd w:id="1"/>
     </w:p>
-    <w:p>
-      <w:r>
-        <w:t xml:space="preserve">Git Flow is </w:t>
-      </w:r>
-      <w:r>
-        <w:t xml:space="preserve">de oudste strategie voor het beheren van je code met git. Het zorgt ervoor dat je je code goed kan onderhouden op bepaalde </w:t>
-      </w:r>
-      <w:r>
-        <w:t>niveaus</w:t>
-      </w:r>
-      <w:r>
-        <w:t xml:space="preserve">. Het wordt veel gebruikt door open source projecten </w:t>
-      </w:r>
-      <w:r>
-        <w:t xml:space="preserve">zodat ze goed code die gepusht wordt kunnen monitoren. </w:t>
-      </w:r>
-      <w:r>
-        <w:t xml:space="preserve"> </w:t>
-      </w:r>
-    </w:p>
-    <w:p/>
     <w:p>
       <w:pPr>
         <w:pStyle w:val="Kop2"/>
       </w:pPr>
-      <w:bookmarkStart w:id="2" w:name="_Toc114820394"/>
-      <w:r>
-        <w:t>Branches</w:t>
+      <w:bookmarkStart w:id="2" w:name="_Toc115785546"/>
+      <w:r>
+        <w:t>Git Flow</w:t>
       </w:r>
       <w:bookmarkEnd w:id="2"/>
     </w:p>
     <w:p>
       <w:r>
-        <w:t xml:space="preserve">In deze strategie heb je twee hoofd branches: de main branch en de develop branch. Verder heb je nog een aantal </w:t>
-      </w:r>
-      <w:r>
-        <w:t xml:space="preserve">kleinere </w:t>
-      </w:r>
-      <w:r>
-        <w:t>branches die hier ook mee gebruikt worden zoals: feature, release en hotfix.</w:t>
+        <w:t xml:space="preserve">Git Flow is </w:t>
+      </w:r>
+      <w:r>
+        <w:t xml:space="preserve">de oudste strategie voor het beheren van je code met git. Het zorgt ervoor dat je je code goed kan onderhouden op bepaalde </w:t>
+      </w:r>
+      <w:r>
+        <w:t>niveaus</w:t>
+      </w:r>
+      <w:r>
+        <w:t xml:space="preserve">. Het wordt veel gebruikt door open source projecten </w:t>
+      </w:r>
+      <w:r>
+        <w:t xml:space="preserve">zodat ze goed code die gepusht wordt kunnen monitoren. </w:t>
+      </w:r>
+      <w:r>
+        <w:t xml:space="preserve"> </w:t>
       </w:r>
     </w:p>
     <w:p>
       <w:pPr>
         <w:pStyle w:val="Kop3"/>
       </w:pPr>
-      <w:bookmarkStart w:id="3" w:name="_Toc114820395"/>
-      <w:r>
-        <w:t>Main</w:t>
+      <w:bookmarkStart w:id="3" w:name="_Toc115785547"/>
+      <w:r>
+        <w:t>Branches</w:t>
       </w:r>
       <w:bookmarkEnd w:id="3"/>
     </w:p>
     <w:p>
       <w:r>
+        <w:t xml:space="preserve">In deze strategie heb je twee hoofd branches: de main branch en de develop branch. Verder heb je nog een aantal </w:t>
+      </w:r>
+      <w:r>
+        <w:t xml:space="preserve">kleinere </w:t>
+      </w:r>
+      <w:r>
+        <w:t>branches die hier ook mee gebruikt worden zoals: feature, release en hotfix.</w:t>
+      </w:r>
+    </w:p>
+    <w:p>
+      <w:pPr>
+        <w:pStyle w:val="Kop4"/>
+      </w:pPr>
+      <w:r>
+        <w:t>Main</w:t>
+      </w:r>
+    </w:p>
+    <w:p>
+      <w:r>
         <w:t>De main branch is bedoeld al</w:t>
       </w:r>
       <w:r>
@@ -4875,129 +5186,394 @@
       </w:r>
       <w:r>
         <w:t>stabiel release dit is dan ook de branch waar geen fouten op mogen staan. Vaak wordt vanaf deze branch direct deployed naar de live server.</w:t>
+      </w:r>
+    </w:p>
+    <w:p>
+      <w:pPr>
+        <w:pStyle w:val="Kop4"/>
+      </w:pPr>
+      <w:r>
+        <w:t>Develop</w:t>
+      </w:r>
+    </w:p>
+    <w:p>
+      <w:r>
+        <w:t>Je werkt op de develop branch wanneer dit werk op een stabiel punt komt wordt het gemerged in main branch met een release nummer.</w:t>
+      </w:r>
+    </w:p>
+    <w:p>
+      <w:pPr>
+        <w:pStyle w:val="Kop4"/>
+      </w:pPr>
+      <w:r>
+        <w:t>Feature</w:t>
+      </w:r>
+    </w:p>
+    <w:p>
+      <w:r>
+        <w:t>De feature branch wordt gebruikt voor wordt gemaakt vanaf de develop branch voor een kleine feature en wordt wanneer af weer terug gemerged in develop branch.</w:t>
+      </w:r>
+    </w:p>
+    <w:p>
+      <w:pPr>
+        <w:pStyle w:val="Kop4"/>
+      </w:pPr>
+      <w:r>
+        <w:t>Release</w:t>
+      </w:r>
+    </w:p>
+    <w:p>
+      <w:r>
+        <w:t>De release branch</w:t>
+      </w:r>
+      <w:r>
+        <w:t xml:space="preserve"> is bedo</w:t>
+      </w:r>
+      <w:r>
+        <w:t>eld voor wanneer je de code op het punt komt dat het gereleased kan worden deze branch wordt dan gebruikt voor het klaarmaken/ laatste bug fixen voordat het in de main branch wordt gemerged.</w:t>
+      </w:r>
+    </w:p>
+    <w:p>
+      <w:pPr>
+        <w:pStyle w:val="Kop4"/>
+      </w:pPr>
+      <w:r>
+        <w:t>Hotfix</w:t>
+      </w:r>
+    </w:p>
+    <w:p>
+      <w:r>
+        <w:t>De hotfix branch wordt g</w:t>
+      </w:r>
+      <w:r>
+        <w:t>ebruikt voor het oplossen van urgente problemen. Deze branch wordt gemaakt vanaf de main branch en hier ook rechtstreek in terug gemerged.</w:t>
       </w:r>
     </w:p>
     <w:p>
       <w:pPr>
         <w:pStyle w:val="Kop3"/>
       </w:pPr>
-      <w:bookmarkStart w:id="4" w:name="_Toc114820396"/>
-      <w:r>
-        <w:t>Develop</w:t>
+      <w:bookmarkStart w:id="4" w:name="_Toc115785548"/>
+      <w:r>
+        <w:t>Nadelen</w:t>
       </w:r>
       <w:bookmarkEnd w:id="4"/>
     </w:p>
     <w:p>
       <w:r>
-        <w:t>Je werkt op de develop branch wanneer dit werk op een stabiel punt komt wordt het gemerged in main branch met een release nummer.</w:t>
+        <w:t xml:space="preserve">Een van de nadelen van deze werkwijze is dat wanneer een feature te lang op zijn/haar eigen feature branch bevind je merge conflicten kan krijgen omdat het niet meer synchroon loopt met de reset van het project. Verder kan deze methode voor projecten die </w:t>
+      </w:r>
+      <w:r>
+        <w:t>continuouse intergration hebben een slomere oplossing zijn.</w:t>
+      </w:r>
+    </w:p>
+    <w:p/>
+    <w:p>
+      <w:pPr>
+        <w:rPr>
+          <w:rFonts w:asciiTheme="majorHAnsi" w:eastAsiaTheme="majorEastAsia" w:hAnsiTheme="majorHAnsi" w:cstheme="majorBidi"/>
+          <w:color w:val="2F5496" w:themeColor="accent1" w:themeShade="BF"/>
+          <w:sz w:val="26"/>
+          <w:szCs w:val="26"/>
+        </w:rPr>
+      </w:pPr>
+      <w:r>
+        <w:br w:type="page"/>
+      </w:r>
+    </w:p>
+    <w:p>
+      <w:pPr>
+        <w:pStyle w:val="Kop2"/>
+      </w:pPr>
+      <w:bookmarkStart w:id="5" w:name="_Toc115785549"/>
+      <w:r>
+        <w:lastRenderedPageBreak/>
+        <w:t>GitHub flow</w:t>
+      </w:r>
+      <w:bookmarkEnd w:id="5"/>
+    </w:p>
+    <w:p>
+      <w:r>
+        <w:t>Github flow is een mak</w:t>
+      </w:r>
+      <w:r>
+        <w:t>kelijkere versie van Git flow</w:t>
+      </w:r>
+      <w:r>
+        <w:t xml:space="preserve"> en is bedacht met deployment als hoofdgedachten. Deze strategie wordt dan ook door Github zelf gebruikt om hun site te developen.</w:t>
+      </w:r>
+      <w:r>
+        <w:t xml:space="preserve"> Deze strategie is makkelijk om te snappen en wordt vaak gebruikt door kleinere development teams. </w:t>
       </w:r>
     </w:p>
     <w:p>
       <w:pPr>
         <w:pStyle w:val="Kop3"/>
+      </w:pPr>
+      <w:bookmarkStart w:id="6" w:name="_Toc115785550"/>
+      <w:r>
+        <w:t>Branches</w:t>
+      </w:r>
+      <w:bookmarkEnd w:id="6"/>
+    </w:p>
+    <w:p>
+      <w:r>
+        <w:t>Bij Github flow heb je maar twee branches de main en feature branches.</w:t>
+      </w:r>
+    </w:p>
+    <w:p>
+      <w:pPr>
+        <w:pStyle w:val="Kop4"/>
+      </w:pPr>
+      <w:r>
+        <w:t>Main</w:t>
+      </w:r>
+    </w:p>
+    <w:p>
+      <w:r>
+        <w:t>De main branch is bedoeld al</w:t>
+      </w:r>
+      <w:r>
+        <w:t xml:space="preserve">s stabiel release </w:t>
+      </w:r>
+      <w:r>
+        <w:t xml:space="preserve">dus deze branch zou altijd in staat moeten zijn om rechtstreeks deployed te worden naar een live omgeving. </w:t>
+      </w:r>
+    </w:p>
+    <w:p>
+      <w:pPr>
+        <w:pStyle w:val="Kop4"/>
+      </w:pPr>
+      <w:r>
+        <w:t>Feature</w:t>
+      </w:r>
+    </w:p>
+    <w:p>
+      <w:r>
+        <w:t>Wanneer deze branch gemaakt wordt krijgt hij een descriptieve naam waaraan te zien is wat er op deze branch gemaakt wordt. De branch wordt vanaf main gemaakt en word vervolgen weer terug gemerged in main door middel van een pull request.</w:t>
+      </w:r>
+    </w:p>
+    <w:p>
+      <w:pPr>
+        <w:pStyle w:val="Kop3"/>
+      </w:pPr>
+      <w:bookmarkStart w:id="7" w:name="_Toc115785551"/>
+      <w:r>
+        <w:t>Nadelen</w:t>
+      </w:r>
+      <w:bookmarkEnd w:id="7"/>
+    </w:p>
+    <w:p>
+      <w:r>
+        <w:t>Wanneer er veel features tegelijk worden gemaakt kan het aantal pull request snel opstappelen, dit kan er vaak voor zorgen dat er dan ook merge conflicten komen op de main branch. Wanneer er dan zoveel pull request zijn en elke feature moet gedeployed worden kan het voorkomen dat je heel lang bent het wachten tot jouw feature uiteindelijk op live staat. Dit kan natuurlijk invloed hebben op deadlines.</w:t>
+      </w:r>
+      <w:r>
+        <w:rPr>
+          <w:lang w:val="en-US"/>
+        </w:rPr>
+        <w:br w:type="page"/>
+      </w:r>
+    </w:p>
+    <w:p>
+      <w:pPr>
+        <w:pStyle w:val="Kop2"/>
         <w:rPr>
           <w:lang w:val="en-US"/>
         </w:rPr>
       </w:pPr>
-      <w:bookmarkStart w:id="5" w:name="_Toc114820397"/>
+      <w:bookmarkStart w:id="8" w:name="_Toc115785552"/>
       <w:r>
         <w:rPr>
           <w:lang w:val="en-US"/>
         </w:rPr>
-        <w:t>Feature</w:t>
-      </w:r>
-      <w:bookmarkEnd w:id="5"/>
+        <w:lastRenderedPageBreak/>
+        <w:t>Gitlab Flow</w:t>
+      </w:r>
+      <w:bookmarkEnd w:id="8"/>
     </w:p>
     <w:p>
       <w:r>
-        <w:t>De feature branch wordt gebruikt voor wordt gemaakt vanaf de develop branch voor een kleine feature en wordt wanneer af weer terug gemerged in develop branch</w:t>
-      </w:r>
-      <w:r>
-        <w:t>.</w:t>
+        <w:t xml:space="preserve">Gitlab flow is de laatst bedachte branch strategie. Gitlab flow is bedacht voor het te verbeteren van de nadelen van de andere twee strategieën maar dit maakt het niet per definitie beter. </w:t>
+      </w:r>
+      <w:r>
+        <w:t xml:space="preserve">Gitlab flow probeert de complexiteit van git flow te verminderen en de functionaliteit van github flow te verbeteren. </w:t>
       </w:r>
     </w:p>
     <w:p>
       <w:pPr>
         <w:pStyle w:val="Kop3"/>
-        <w:rPr>
-          <w:lang w:val="en-US"/>
-        </w:rPr>
       </w:pPr>
-      <w:bookmarkStart w:id="6" w:name="_Toc114820398"/>
-      <w:r>
-        <w:rPr>
-          <w:lang w:val="en-US"/>
-        </w:rPr>
-        <w:t>Release</w:t>
-      </w:r>
-      <w:bookmarkEnd w:id="6"/>
+      <w:bookmarkStart w:id="9" w:name="_Toc115785553"/>
+      <w:r>
+        <w:t>Branches</w:t>
+      </w:r>
+      <w:bookmarkEnd w:id="9"/>
     </w:p>
     <w:p>
       <w:r>
-        <w:t>De release branch</w:t>
-      </w:r>
-      <w:r>
-        <w:t xml:space="preserve"> is bedo</w:t>
-      </w:r>
-      <w:r>
-        <w:t>eld voor wanneer je de code op het punt komt dat het gereleased kan worden deze branch wordt dan gebruikt voor het klaarmaken/ laatste bug fixen voordat het in de main branch wordt gemerged.</w:t>
+        <w:t xml:space="preserve">Met deze strategie heb je drie branches: een production branch, de main branch en feature branches. </w:t>
+      </w:r>
+    </w:p>
+    <w:p>
+      <w:pPr>
+        <w:pStyle w:val="Kop4"/>
+      </w:pPr>
+      <w:r>
+        <w:t>Production</w:t>
+      </w:r>
+    </w:p>
+    <w:p>
+      <w:r>
+        <w:t xml:space="preserve">De production branch </w:t>
+      </w:r>
+      <w:r>
+        <w:t>wordt</w:t>
+      </w:r>
+      <w:r>
+        <w:t xml:space="preserve"> gebruikt al</w:t>
+      </w:r>
+      <w:r>
+        <w:t>s live branch deze</w:t>
+      </w:r>
+      <w:r>
+        <w:t xml:space="preserve"> branch mogen dan ook geen bugs bevatten omdat dit meteen naar een live omgeving gezet wordt. </w:t>
+      </w:r>
+    </w:p>
+    <w:p>
+      <w:pPr>
+        <w:pStyle w:val="Kop4"/>
+      </w:pPr>
+      <w:r>
+        <w:t>Main</w:t>
+      </w:r>
+    </w:p>
+    <w:p>
+      <w:r>
+        <w:t>De main branch of ook wel</w:t>
+      </w:r>
+      <w:r>
+        <w:t xml:space="preserve"> de develop branch in deze strategie wordt gebruikt als de main branch op deze branch wordt alles klaar gemaakt voordat het in production (live) gezet kan worden.</w:t>
+      </w:r>
+    </w:p>
+    <w:p>
+      <w:pPr>
+        <w:pStyle w:val="Kop4"/>
+      </w:pPr>
+      <w:r>
+        <w:t>Feature</w:t>
+      </w:r>
+    </w:p>
+    <w:p>
+      <w:r>
+        <w:t xml:space="preserve">Op deze branch worden </w:t>
+      </w:r>
+      <w:r>
+        <w:t>losse feature gemaakt deze branch wordt gemaakt vanaf main en weer terug in main gemerged.</w:t>
       </w:r>
     </w:p>
     <w:p>
       <w:pPr>
         <w:pStyle w:val="Kop3"/>
+      </w:pPr>
+      <w:bookmarkStart w:id="10" w:name="_Toc115785554"/>
+      <w:r>
+        <w:t>Nadelen</w:t>
+      </w:r>
+      <w:bookmarkEnd w:id="10"/>
+    </w:p>
+    <w:p>
+      <w:r>
+        <w:t xml:space="preserve">Deze strategie is een zeer flexibele strategie waardoor het voor elk bedrijf net anders kan zijn daarom is het verstandig dat er altijd gedocumenteerd wordt hoe jouw </w:t>
+      </w:r>
+      <w:r>
+        <w:t>team</w:t>
+      </w:r>
+      <w:r>
+        <w:t xml:space="preserve"> precies te werk gaat met de strategie. Er zijn ook een aantal optionele branches die in deze strategie gebruikt worden maar deze halen de complexiteit omhoog en hangt er dus vanaf of dit goed werkt met jouw team.</w:t>
+      </w:r>
+    </w:p>
+    <w:p>
+      <w:pPr>
         <w:rPr>
-          <w:lang w:val="en-US"/>
+          <w:rFonts w:asciiTheme="majorHAnsi" w:eastAsiaTheme="majorEastAsia" w:hAnsiTheme="majorHAnsi" w:cstheme="majorBidi"/>
+          <w:color w:val="2F5496" w:themeColor="accent1" w:themeShade="BF"/>
+          <w:sz w:val="32"/>
+          <w:szCs w:val="32"/>
         </w:rPr>
       </w:pPr>
-      <w:bookmarkStart w:id="7" w:name="_Toc114820399"/>
-      <w:r>
-        <w:rPr>
-          <w:lang w:val="en-US"/>
-        </w:rPr>
-        <w:t>Hotf</w:t>
-      </w:r>
-      <w:r>
-        <w:rPr>
-          <w:lang w:val="en-US"/>
-        </w:rPr>
-        <w:t>ix</w:t>
-      </w:r>
-      <w:bookmarkEnd w:id="7"/>
+      <w:r>
+        <w:br w:type="page"/>
+      </w:r>
     </w:p>
     <w:p>
-      <w:r>
-        <w:t>De hotfix branch wordt g</w:t>
-      </w:r>
-      <w:r>
-        <w:t>ebruikt voor het oplossen van urgente problemen. Deze branch wordt gemaakt vanaf de main branch en hier ook rechtstreek in terug gemerged.</w:t>
-      </w:r>
+      <w:pPr>
+        <w:pStyle w:val="Kop1"/>
+      </w:pPr>
+      <w:bookmarkStart w:id="11" w:name="_Toc115785555"/>
+      <w:r>
+        <w:lastRenderedPageBreak/>
+        <w:t>Bronnen</w:t>
+      </w:r>
+      <w:bookmarkEnd w:id="11"/>
+    </w:p>
+    <w:p>
+      <w:hyperlink r:id="rId7" w:history="1">
+        <w:r>
+          <w:rPr>
+            <w:rStyle w:val="Hyperlink"/>
+          </w:rPr>
+          <w:t>https://rewind.com/blog/git-br</w:t>
+        </w:r>
+        <w:r>
+          <w:rPr>
+            <w:rStyle w:val="Hyperlink"/>
+          </w:rPr>
+          <w:t>a</w:t>
+        </w:r>
+        <w:r>
+          <w:rPr>
+            <w:rStyle w:val="Hyperlink"/>
+          </w:rPr>
+          <w:t>nching-strategies-explain</w:t>
+        </w:r>
+        <w:r>
+          <w:rPr>
+            <w:rStyle w:val="Hyperlink"/>
+          </w:rPr>
+          <w:t>e</w:t>
+        </w:r>
+        <w:r>
+          <w:rPr>
+            <w:rStyle w:val="Hyperlink"/>
+          </w:rPr>
+          <w:t>d/</w:t>
+        </w:r>
+      </w:hyperlink>
+    </w:p>
+    <w:p>
+      <w:hyperlink r:id="rId8" w:history="1">
+        <w:r>
+          <w:rPr>
+            <w:rStyle w:val="Hyperlink"/>
+          </w:rPr>
+          <w:t>https://docs.gitlab.com/ee/topics/gitlab_flow.html</w:t>
+        </w:r>
+      </w:hyperlink>
+    </w:p>
+    <w:p>
+      <w:hyperlink r:id="rId9" w:history="1">
+        <w:r>
+          <w:rPr>
+            <w:rStyle w:val="Hyperlink"/>
+          </w:rPr>
+          <w:t>https://nira.com/gitlab-workflow/</w:t>
+        </w:r>
+      </w:hyperlink>
     </w:p>
     <w:p/>
-    <w:p>
-      <w:pPr>
-        <w:pStyle w:val="Kop2"/>
-      </w:pPr>
-      <w:r>
-        <w:t>Nadelen</w:t>
-      </w:r>
-    </w:p>
-    <w:p>
-      <w:r>
-        <w:t xml:space="preserve">Een van de nadelen van deze werkwijze is dat wanneer een feature te lang op zijn/haar eigen feature branch bevind je merge conflicten kan krijgen omdat het niet meer synchroon loopt met de reset van het project. Verder kan deze methode voor projecten die </w:t>
-      </w:r>
-      <w:r>
-        <w:t>continuouse intergration hebben een slomere oplossing zijn.</w:t>
-      </w:r>
-    </w:p>
     <w:p/>
-    <w:p>
-      <w:proofErr w:type="gramStart"/>
-      <w:r>
-        <w:t>https://rewind.com/blog/git-branching-strategies-explained/</w:t>
-      </w:r>
-      <w:proofErr w:type="gramEnd"/>
-    </w:p>
+    <w:p/>
+    <w:p/>
     <w:sectPr>
       <w:pgSz w:w="11906" w:h="16838"/>
       <w:pgMar w:top="1440" w:right="1440" w:bottom="1440" w:left="1440" w:header="708" w:footer="708" w:gutter="0"/>
@@ -5474,9 +6050,32 @@
       <w:szCs w:val="24"/>
     </w:rPr>
   </w:style>
+  <w:style w:type="paragraph" w:styleId="Kop4">
+    <w:name w:val="heading 4"/>
+    <w:basedOn w:val="Standaard"/>
+    <w:next w:val="Standaard"/>
+    <w:link w:val="Kop4Char"/>
+    <w:uiPriority w:val="9"/>
+    <w:unhideWhenUsed/>
+    <w:qFormat/>
+    <w:rsid w:val="00BA4D44"/>
+    <w:pPr>
+      <w:keepNext/>
+      <w:keepLines/>
+      <w:spacing w:before="40" w:after="0"/>
+      <w:outlineLvl w:val="3"/>
+    </w:pPr>
+    <w:rPr>
+      <w:rFonts w:asciiTheme="majorHAnsi" w:eastAsiaTheme="majorEastAsia" w:hAnsiTheme="majorHAnsi" w:cstheme="majorBidi"/>
+      <w:i/>
+      <w:iCs/>
+      <w:color w:val="2F5496" w:themeColor="accent1" w:themeShade="BF"/>
+    </w:rPr>
+  </w:style>
   <w:style w:type="character" w:default="1" w:styleId="Standaardalinea-lettertype">
     <w:name w:val="Default Paragraph Font"/>
     <w:uiPriority w:val="1"/>
+    <w:semiHidden/>
     <w:unhideWhenUsed/>
   </w:style>
   <w:style w:type="table" w:default="1" w:styleId="Standaardtabel">
@@ -5626,6 +6225,43 @@
     <w:rPr>
       <w:color w:val="0563C1" w:themeColor="hyperlink"/>
       <w:u w:val="single"/>
+    </w:rPr>
+  </w:style>
+  <w:style w:type="character" w:styleId="Onopgelostemelding">
+    <w:name w:val="Unresolved Mention"/>
+    <w:basedOn w:val="Standaardalinea-lettertype"/>
+    <w:uiPriority w:val="99"/>
+    <w:semiHidden/>
+    <w:unhideWhenUsed/>
+    <w:rsid w:val="00BA4D44"/>
+    <w:rPr>
+      <w:color w:val="605E5C"/>
+      <w:shd w:val="clear" w:color="auto" w:fill="E1DFDD"/>
+    </w:rPr>
+  </w:style>
+  <w:style w:type="character" w:styleId="GevolgdeHyperlink">
+    <w:name w:val="FollowedHyperlink"/>
+    <w:basedOn w:val="Standaardalinea-lettertype"/>
+    <w:uiPriority w:val="99"/>
+    <w:semiHidden/>
+    <w:unhideWhenUsed/>
+    <w:rsid w:val="00BA4D44"/>
+    <w:rPr>
+      <w:color w:val="954F72" w:themeColor="followedHyperlink"/>
+      <w:u w:val="single"/>
+    </w:rPr>
+  </w:style>
+  <w:style w:type="character" w:customStyle="1" w:styleId="Kop4Char">
+    <w:name w:val="Kop 4 Char"/>
+    <w:basedOn w:val="Standaardalinea-lettertype"/>
+    <w:link w:val="Kop4"/>
+    <w:uiPriority w:val="9"/>
+    <w:rsid w:val="00BA4D44"/>
+    <w:rPr>
+      <w:rFonts w:asciiTheme="majorHAnsi" w:eastAsiaTheme="majorEastAsia" w:hAnsiTheme="majorHAnsi" w:cstheme="majorBidi"/>
+      <w:i/>
+      <w:iCs/>
+      <w:color w:val="2F5496" w:themeColor="accent1" w:themeShade="BF"/>
     </w:rPr>
   </w:style>
 </w:styles>

</xml_diff>

<commit_message>
Add how to use git flow
</commit_message>
<xml_diff>
--- a/GitFlow-Research.docx
+++ b/GitFlow-Research.docx
@@ -17,7 +17,7 @@
       <w:sdtContent>
         <w:p>
           <w:pPr>
-            <w:pStyle w:val="Geenafstand"/>
+            <w:pStyle w:val="NoSpacing"/>
           </w:pPr>
           <w:r>
             <w:rPr>
@@ -155,7 +155,7 @@
                                   <w:sdtContent>
                                     <w:p>
                                       <w:pPr>
-                                        <w:pStyle w:val="Geenafstand"/>
+                                        <w:pStyle w:val="NoSpacing"/>
                                         <w:jc w:val="right"/>
                                         <w:rPr>
                                           <w:color w:val="FFFFFF" w:themeColor="background1"/>
@@ -3467,7 +3467,7 @@
                             <w:sdtContent>
                               <w:p>
                                 <w:pPr>
-                                  <w:pStyle w:val="Geenafstand"/>
+                                  <w:pStyle w:val="NoSpacing"/>
                                   <w:jc w:val="right"/>
                                   <w:rPr>
                                     <w:color w:val="FFFFFF" w:themeColor="background1"/>
@@ -3668,7 +3668,7 @@
                             <w:txbxContent>
                               <w:p>
                                 <w:pPr>
-                                  <w:pStyle w:val="Geenafstand"/>
+                                  <w:pStyle w:val="NoSpacing"/>
                                   <w:rPr>
                                     <w:color w:val="4472C4" w:themeColor="accent1"/>
                                     <w:sz w:val="26"/>
@@ -3702,7 +3702,7 @@
                               </w:p>
                               <w:p>
                                 <w:pPr>
-                                  <w:pStyle w:val="Geenafstand"/>
+                                  <w:pStyle w:val="NoSpacing"/>
                                   <w:rPr>
                                     <w:color w:val="595959" w:themeColor="text1" w:themeTint="A6"/>
                                     <w:sz w:val="20"/>
@@ -3767,7 +3767,7 @@
                       <w:txbxContent>
                         <w:p>
                           <w:pPr>
-                            <w:pStyle w:val="Geenafstand"/>
+                            <w:pStyle w:val="NoSpacing"/>
                             <w:rPr>
                               <w:color w:val="4472C4" w:themeColor="accent1"/>
                               <w:sz w:val="26"/>
@@ -3801,7 +3801,7 @@
                         </w:p>
                         <w:p>
                           <w:pPr>
-                            <w:pStyle w:val="Geenafstand"/>
+                            <w:pStyle w:val="NoSpacing"/>
                             <w:rPr>
                               <w:color w:val="595959" w:themeColor="text1" w:themeTint="A6"/>
                               <w:sz w:val="20"/>
@@ -3917,7 +3917,7 @@
                             <w:txbxContent>
                               <w:p>
                                 <w:pPr>
-                                  <w:pStyle w:val="Geenafstand"/>
+                                  <w:pStyle w:val="NoSpacing"/>
                                   <w:rPr>
                                     <w:rFonts w:asciiTheme="majorHAnsi" w:eastAsiaTheme="majorEastAsia" w:hAnsiTheme="majorHAnsi" w:cstheme="majorBidi"/>
                                     <w:color w:val="262626" w:themeColor="text1" w:themeTint="D9"/>
@@ -4021,7 +4021,7 @@
                       <w:txbxContent>
                         <w:p>
                           <w:pPr>
-                            <w:pStyle w:val="Geenafstand"/>
+                            <w:pStyle w:val="NoSpacing"/>
                             <w:rPr>
                               <w:rFonts w:asciiTheme="majorHAnsi" w:eastAsiaTheme="majorEastAsia" w:hAnsiTheme="majorHAnsi" w:cstheme="majorBidi"/>
                               <w:color w:val="262626" w:themeColor="text1" w:themeTint="D9"/>
@@ -4199,7 +4199,7 @@
       <w:sdtContent>
         <w:p>
           <w:pPr>
-            <w:pStyle w:val="Kopvaninhoudsopgave"/>
+            <w:pStyle w:val="TOCHeading"/>
           </w:pPr>
           <w:r>
             <w:t>Inhoud</w:t>
@@ -4207,7 +4207,7 @@
         </w:p>
         <w:p>
           <w:pPr>
-            <w:pStyle w:val="Inhopg1"/>
+            <w:pStyle w:val="TOC1"/>
             <w:tabs>
               <w:tab w:val="right" w:leader="dot" w:pos="9016"/>
             </w:tabs>
@@ -4226,7 +4226,7 @@
           <w:r>
             <w:fldChar w:fldCharType="separate"/>
           </w:r>
-          <w:hyperlink w:anchor="_Toc115785544" w:history="1">
+          <w:hyperlink w:anchor="_Toc116297819" w:history="1">
             <w:r>
               <w:rPr>
                 <w:rStyle w:val="Hyperlink"/>
@@ -4253,7 +4253,7 @@
                 <w:noProof/>
                 <w:webHidden/>
               </w:rPr>
-              <w:instrText xml:space="preserve"> PAGEREF _Toc115785544 \h </w:instrText>
+              <w:instrText xml:space="preserve"> PAGEREF _Toc116297819 \h </w:instrText>
             </w:r>
             <w:r>
               <w:rPr>
@@ -4286,7 +4286,7 @@
         </w:p>
         <w:p>
           <w:pPr>
-            <w:pStyle w:val="Inhopg1"/>
+            <w:pStyle w:val="TOC1"/>
             <w:tabs>
               <w:tab w:val="right" w:leader="dot" w:pos="9016"/>
             </w:tabs>
@@ -4296,7 +4296,7 @@
               <w:lang w:eastAsia="nl-NL"/>
             </w:rPr>
           </w:pPr>
-          <w:hyperlink w:anchor="_Toc115785545" w:history="1">
+          <w:hyperlink w:anchor="_Toc116297820" w:history="1">
             <w:r>
               <w:rPr>
                 <w:rStyle w:val="Hyperlink"/>
@@ -4323,7 +4323,7 @@
                 <w:noProof/>
                 <w:webHidden/>
               </w:rPr>
-              <w:instrText xml:space="preserve"> PAGEREF _Toc115785545 \h </w:instrText>
+              <w:instrText xml:space="preserve"> PAGEREF _Toc116297820 \h </w:instrText>
             </w:r>
             <w:r>
               <w:rPr>
@@ -4356,7 +4356,7 @@
         </w:p>
         <w:p>
           <w:pPr>
-            <w:pStyle w:val="Inhopg2"/>
+            <w:pStyle w:val="TOC2"/>
             <w:tabs>
               <w:tab w:val="right" w:leader="dot" w:pos="9016"/>
             </w:tabs>
@@ -4366,7 +4366,7 @@
               <w:lang w:eastAsia="nl-NL"/>
             </w:rPr>
           </w:pPr>
-          <w:hyperlink w:anchor="_Toc115785546" w:history="1">
+          <w:hyperlink w:anchor="_Toc116297821" w:history="1">
             <w:r>
               <w:rPr>
                 <w:rStyle w:val="Hyperlink"/>
@@ -4393,7 +4393,7 @@
                 <w:noProof/>
                 <w:webHidden/>
               </w:rPr>
-              <w:instrText xml:space="preserve"> PAGEREF _Toc115785546 \h </w:instrText>
+              <w:instrText xml:space="preserve"> PAGEREF _Toc116297821 \h </w:instrText>
             </w:r>
             <w:r>
               <w:rPr>
@@ -4426,7 +4426,7 @@
         </w:p>
         <w:p>
           <w:pPr>
-            <w:pStyle w:val="Inhopg3"/>
+            <w:pStyle w:val="TOC3"/>
             <w:tabs>
               <w:tab w:val="right" w:leader="dot" w:pos="9016"/>
             </w:tabs>
@@ -4436,7 +4436,7 @@
               <w:lang w:eastAsia="nl-NL"/>
             </w:rPr>
           </w:pPr>
-          <w:hyperlink w:anchor="_Toc115785547" w:history="1">
+          <w:hyperlink w:anchor="_Toc116297822" w:history="1">
             <w:r>
               <w:rPr>
                 <w:rStyle w:val="Hyperlink"/>
@@ -4463,7 +4463,7 @@
                 <w:noProof/>
                 <w:webHidden/>
               </w:rPr>
-              <w:instrText xml:space="preserve"> PAGEREF _Toc115785547 \h </w:instrText>
+              <w:instrText xml:space="preserve"> PAGEREF _Toc116297822 \h </w:instrText>
             </w:r>
             <w:r>
               <w:rPr>
@@ -4496,7 +4496,7 @@
         </w:p>
         <w:p>
           <w:pPr>
-            <w:pStyle w:val="Inhopg3"/>
+            <w:pStyle w:val="TOC3"/>
             <w:tabs>
               <w:tab w:val="right" w:leader="dot" w:pos="9016"/>
             </w:tabs>
@@ -4506,7 +4506,7 @@
               <w:lang w:eastAsia="nl-NL"/>
             </w:rPr>
           </w:pPr>
-          <w:hyperlink w:anchor="_Toc115785548" w:history="1">
+          <w:hyperlink w:anchor="_Toc116297823" w:history="1">
             <w:r>
               <w:rPr>
                 <w:rStyle w:val="Hyperlink"/>
@@ -4533,7 +4533,7 @@
                 <w:noProof/>
                 <w:webHidden/>
               </w:rPr>
-              <w:instrText xml:space="preserve"> PAGEREF _Toc115785548 \h </w:instrText>
+              <w:instrText xml:space="preserve"> PAGEREF _Toc116297823 \h </w:instrText>
             </w:r>
             <w:r>
               <w:rPr>
@@ -4566,7 +4566,7 @@
         </w:p>
         <w:p>
           <w:pPr>
-            <w:pStyle w:val="Inhopg2"/>
+            <w:pStyle w:val="TOC2"/>
             <w:tabs>
               <w:tab w:val="right" w:leader="dot" w:pos="9016"/>
             </w:tabs>
@@ -4576,7 +4576,7 @@
               <w:lang w:eastAsia="nl-NL"/>
             </w:rPr>
           </w:pPr>
-          <w:hyperlink w:anchor="_Toc115785549" w:history="1">
+          <w:hyperlink w:anchor="_Toc116297824" w:history="1">
             <w:r>
               <w:rPr>
                 <w:rStyle w:val="Hyperlink"/>
@@ -4603,7 +4603,7 @@
                 <w:noProof/>
                 <w:webHidden/>
               </w:rPr>
-              <w:instrText xml:space="preserve"> PAGEREF _Toc115785549 \h </w:instrText>
+              <w:instrText xml:space="preserve"> PAGEREF _Toc116297824 \h </w:instrText>
             </w:r>
             <w:r>
               <w:rPr>
@@ -4636,7 +4636,7 @@
         </w:p>
         <w:p>
           <w:pPr>
-            <w:pStyle w:val="Inhopg3"/>
+            <w:pStyle w:val="TOC3"/>
             <w:tabs>
               <w:tab w:val="right" w:leader="dot" w:pos="9016"/>
             </w:tabs>
@@ -4646,7 +4646,7 @@
               <w:lang w:eastAsia="nl-NL"/>
             </w:rPr>
           </w:pPr>
-          <w:hyperlink w:anchor="_Toc115785550" w:history="1">
+          <w:hyperlink w:anchor="_Toc116297825" w:history="1">
             <w:r>
               <w:rPr>
                 <w:rStyle w:val="Hyperlink"/>
@@ -4673,7 +4673,7 @@
                 <w:noProof/>
                 <w:webHidden/>
               </w:rPr>
-              <w:instrText xml:space="preserve"> PAGEREF _Toc115785550 \h </w:instrText>
+              <w:instrText xml:space="preserve"> PAGEREF _Toc116297825 \h </w:instrText>
             </w:r>
             <w:r>
               <w:rPr>
@@ -4706,7 +4706,7 @@
         </w:p>
         <w:p>
           <w:pPr>
-            <w:pStyle w:val="Inhopg3"/>
+            <w:pStyle w:val="TOC3"/>
             <w:tabs>
               <w:tab w:val="right" w:leader="dot" w:pos="9016"/>
             </w:tabs>
@@ -4716,7 +4716,7 @@
               <w:lang w:eastAsia="nl-NL"/>
             </w:rPr>
           </w:pPr>
-          <w:hyperlink w:anchor="_Toc115785551" w:history="1">
+          <w:hyperlink w:anchor="_Toc116297826" w:history="1">
             <w:r>
               <w:rPr>
                 <w:rStyle w:val="Hyperlink"/>
@@ -4743,7 +4743,7 @@
                 <w:noProof/>
                 <w:webHidden/>
               </w:rPr>
-              <w:instrText xml:space="preserve"> PAGEREF _Toc115785551 \h </w:instrText>
+              <w:instrText xml:space="preserve"> PAGEREF _Toc116297826 \h </w:instrText>
             </w:r>
             <w:r>
               <w:rPr>
@@ -4776,7 +4776,7 @@
         </w:p>
         <w:p>
           <w:pPr>
-            <w:pStyle w:val="Inhopg2"/>
+            <w:pStyle w:val="TOC2"/>
             <w:tabs>
               <w:tab w:val="right" w:leader="dot" w:pos="9016"/>
             </w:tabs>
@@ -4786,7 +4786,7 @@
               <w:lang w:eastAsia="nl-NL"/>
             </w:rPr>
           </w:pPr>
-          <w:hyperlink w:anchor="_Toc115785552" w:history="1">
+          <w:hyperlink w:anchor="_Toc116297827" w:history="1">
             <w:r>
               <w:rPr>
                 <w:rStyle w:val="Hyperlink"/>
@@ -4814,7 +4814,7 @@
                 <w:noProof/>
                 <w:webHidden/>
               </w:rPr>
-              <w:instrText xml:space="preserve"> PAGEREF _Toc115785552 \h </w:instrText>
+              <w:instrText xml:space="preserve"> PAGEREF _Toc116297827 \h </w:instrText>
             </w:r>
             <w:r>
               <w:rPr>
@@ -4847,7 +4847,7 @@
         </w:p>
         <w:p>
           <w:pPr>
-            <w:pStyle w:val="Inhopg3"/>
+            <w:pStyle w:val="TOC3"/>
             <w:tabs>
               <w:tab w:val="right" w:leader="dot" w:pos="9016"/>
             </w:tabs>
@@ -4857,7 +4857,7 @@
               <w:lang w:eastAsia="nl-NL"/>
             </w:rPr>
           </w:pPr>
-          <w:hyperlink w:anchor="_Toc115785553" w:history="1">
+          <w:hyperlink w:anchor="_Toc116297828" w:history="1">
             <w:r>
               <w:rPr>
                 <w:rStyle w:val="Hyperlink"/>
@@ -4884,7 +4884,7 @@
                 <w:noProof/>
                 <w:webHidden/>
               </w:rPr>
-              <w:instrText xml:space="preserve"> PAGEREF _Toc115785553 \h </w:instrText>
+              <w:instrText xml:space="preserve"> PAGEREF _Toc116297828 \h </w:instrText>
             </w:r>
             <w:r>
               <w:rPr>
@@ -4917,7 +4917,7 @@
         </w:p>
         <w:p>
           <w:pPr>
-            <w:pStyle w:val="Inhopg3"/>
+            <w:pStyle w:val="TOC3"/>
             <w:tabs>
               <w:tab w:val="right" w:leader="dot" w:pos="9016"/>
             </w:tabs>
@@ -4927,7 +4927,7 @@
               <w:lang w:eastAsia="nl-NL"/>
             </w:rPr>
           </w:pPr>
-          <w:hyperlink w:anchor="_Toc115785554" w:history="1">
+          <w:hyperlink w:anchor="_Toc116297829" w:history="1">
             <w:r>
               <w:rPr>
                 <w:rStyle w:val="Hyperlink"/>
@@ -4954,7 +4954,7 @@
                 <w:noProof/>
                 <w:webHidden/>
               </w:rPr>
-              <w:instrText xml:space="preserve"> PAGEREF _Toc115785554 \h </w:instrText>
+              <w:instrText xml:space="preserve"> PAGEREF _Toc116297829 \h </w:instrText>
             </w:r>
             <w:r>
               <w:rPr>
@@ -4987,7 +4987,7 @@
         </w:p>
         <w:p>
           <w:pPr>
-            <w:pStyle w:val="Inhopg1"/>
+            <w:pStyle w:val="TOC1"/>
             <w:tabs>
               <w:tab w:val="right" w:leader="dot" w:pos="9016"/>
             </w:tabs>
@@ -4997,12 +4997,82 @@
               <w:lang w:eastAsia="nl-NL"/>
             </w:rPr>
           </w:pPr>
-          <w:hyperlink w:anchor="_Toc115785555" w:history="1">
+          <w:hyperlink w:anchor="_Toc116297830" w:history="1">
             <w:r>
               <w:rPr>
                 <w:rStyle w:val="Hyperlink"/>
                 <w:noProof/>
               </w:rPr>
+              <w:t>Git Flow toepassen:</w:t>
+            </w:r>
+            <w:r>
+              <w:rPr>
+                <w:noProof/>
+                <w:webHidden/>
+              </w:rPr>
+              <w:tab/>
+            </w:r>
+            <w:r>
+              <w:rPr>
+                <w:noProof/>
+                <w:webHidden/>
+              </w:rPr>
+              <w:fldChar w:fldCharType="begin"/>
+            </w:r>
+            <w:r>
+              <w:rPr>
+                <w:noProof/>
+                <w:webHidden/>
+              </w:rPr>
+              <w:instrText xml:space="preserve"> PAGEREF _Toc116297830 \h </w:instrText>
+            </w:r>
+            <w:r>
+              <w:rPr>
+                <w:noProof/>
+                <w:webHidden/>
+              </w:rPr>
+            </w:r>
+            <w:r>
+              <w:rPr>
+                <w:noProof/>
+                <w:webHidden/>
+              </w:rPr>
+              <w:fldChar w:fldCharType="separate"/>
+            </w:r>
+            <w:r>
+              <w:rPr>
+                <w:noProof/>
+                <w:webHidden/>
+              </w:rPr>
+              <w:t>6</w:t>
+            </w:r>
+            <w:r>
+              <w:rPr>
+                <w:noProof/>
+                <w:webHidden/>
+              </w:rPr>
+              <w:fldChar w:fldCharType="end"/>
+            </w:r>
+          </w:hyperlink>
+        </w:p>
+        <w:p>
+          <w:pPr>
+            <w:pStyle w:val="TOC1"/>
+            <w:tabs>
+              <w:tab w:val="right" w:leader="dot" w:pos="9016"/>
+            </w:tabs>
+            <w:rPr>
+              <w:rFonts w:eastAsiaTheme="minorEastAsia"/>
+              <w:noProof/>
+              <w:lang w:eastAsia="nl-NL"/>
+            </w:rPr>
+          </w:pPr>
+          <w:hyperlink w:anchor="_Toc116297831" w:history="1">
+            <w:r>
+              <w:rPr>
+                <w:rStyle w:val="Hyperlink"/>
+                <w:noProof/>
+              </w:rPr>
               <w:t>Bronnen</w:t>
             </w:r>
             <w:r>
@@ -5024,7 +5094,7 @@
                 <w:noProof/>
                 <w:webHidden/>
               </w:rPr>
-              <w:instrText xml:space="preserve"> PAGEREF _Toc115785555 \h </w:instrText>
+              <w:instrText xml:space="preserve"> PAGEREF _Toc116297831 \h </w:instrText>
             </w:r>
             <w:r>
               <w:rPr>
@@ -5044,7 +5114,7 @@
                 <w:noProof/>
                 <w:webHidden/>
               </w:rPr>
-              <w:t>6</w:t>
+              <w:t>7</w:t>
             </w:r>
             <w:r>
               <w:rPr>
@@ -5074,9 +5144,9 @@
     </w:p>
     <w:p>
       <w:pPr>
-        <w:pStyle w:val="Kop1"/>
+        <w:pStyle w:val="Heading1"/>
       </w:pPr>
-      <w:bookmarkStart w:id="0" w:name="_Toc115785544"/>
+      <w:bookmarkStart w:id="0" w:name="_Toc116297819"/>
       <w:r>
         <w:lastRenderedPageBreak/>
         <w:t>Aanleiding</w:t>
@@ -5100,15 +5170,15 @@
           <w:szCs w:val="32"/>
         </w:rPr>
       </w:pPr>
-      <w:bookmarkStart w:id="1" w:name="_Toc115785545"/>
       <w:r>
         <w:br w:type="page"/>
       </w:r>
     </w:p>
     <w:p>
       <w:pPr>
-        <w:pStyle w:val="Kop1"/>
+        <w:pStyle w:val="Heading1"/>
       </w:pPr>
+      <w:bookmarkStart w:id="1" w:name="_Toc116297820"/>
       <w:r>
         <w:lastRenderedPageBreak/>
         <w:t xml:space="preserve">Verschillende </w:t>
@@ -5120,9 +5190,9 @@
     </w:p>
     <w:p>
       <w:pPr>
-        <w:pStyle w:val="Kop2"/>
+        <w:pStyle w:val="Heading2"/>
       </w:pPr>
-      <w:bookmarkStart w:id="2" w:name="_Toc115785546"/>
+      <w:bookmarkStart w:id="2" w:name="_Toc116297821"/>
       <w:r>
         <w:t>Git Flow</w:t>
       </w:r>
@@ -5150,9 +5220,9 @@
     </w:p>
     <w:p>
       <w:pPr>
-        <w:pStyle w:val="Kop3"/>
+        <w:pStyle w:val="Heading3"/>
       </w:pPr>
-      <w:bookmarkStart w:id="3" w:name="_Toc115785547"/>
+      <w:bookmarkStart w:id="3" w:name="_Toc116297822"/>
       <w:r>
         <w:t>Branches</w:t>
       </w:r>
@@ -5171,7 +5241,7 @@
     </w:p>
     <w:p>
       <w:pPr>
-        <w:pStyle w:val="Kop4"/>
+        <w:pStyle w:val="Heading4"/>
       </w:pPr>
       <w:r>
         <w:t>Main</w:t>
@@ -5190,7 +5260,7 @@
     </w:p>
     <w:p>
       <w:pPr>
-        <w:pStyle w:val="Kop4"/>
+        <w:pStyle w:val="Heading4"/>
       </w:pPr>
       <w:r>
         <w:t>Develop</w:t>
@@ -5203,7 +5273,7 @@
     </w:p>
     <w:p>
       <w:pPr>
-        <w:pStyle w:val="Kop4"/>
+        <w:pStyle w:val="Heading4"/>
       </w:pPr>
       <w:r>
         <w:t>Feature</w:t>
@@ -5216,7 +5286,7 @@
     </w:p>
     <w:p>
       <w:pPr>
-        <w:pStyle w:val="Kop4"/>
+        <w:pStyle w:val="Heading4"/>
       </w:pPr>
       <w:r>
         <w:t>Release</w:t>
@@ -5235,7 +5305,7 @@
     </w:p>
     <w:p>
       <w:pPr>
-        <w:pStyle w:val="Kop4"/>
+        <w:pStyle w:val="Heading4"/>
       </w:pPr>
       <w:r>
         <w:t>Hotfix</w:t>
@@ -5251,9 +5321,9 @@
     </w:p>
     <w:p>
       <w:pPr>
-        <w:pStyle w:val="Kop3"/>
+        <w:pStyle w:val="Heading3"/>
       </w:pPr>
-      <w:bookmarkStart w:id="4" w:name="_Toc115785548"/>
+      <w:bookmarkStart w:id="4" w:name="_Toc116297823"/>
       <w:r>
         <w:t>Nadelen</w:t>
       </w:r>
@@ -5283,9 +5353,9 @@
     </w:p>
     <w:p>
       <w:pPr>
-        <w:pStyle w:val="Kop2"/>
+        <w:pStyle w:val="Heading2"/>
       </w:pPr>
-      <w:bookmarkStart w:id="5" w:name="_Toc115785549"/>
+      <w:bookmarkStart w:id="5" w:name="_Toc116297824"/>
       <w:r>
         <w:lastRenderedPageBreak/>
         <w:t>GitHub flow</w:t>
@@ -5308,9 +5378,9 @@
     </w:p>
     <w:p>
       <w:pPr>
-        <w:pStyle w:val="Kop3"/>
+        <w:pStyle w:val="Heading3"/>
       </w:pPr>
-      <w:bookmarkStart w:id="6" w:name="_Toc115785550"/>
+      <w:bookmarkStart w:id="6" w:name="_Toc116297825"/>
       <w:r>
         <w:t>Branches</w:t>
       </w:r>
@@ -5323,7 +5393,7 @@
     </w:p>
     <w:p>
       <w:pPr>
-        <w:pStyle w:val="Kop4"/>
+        <w:pStyle w:val="Heading4"/>
       </w:pPr>
       <w:r>
         <w:t>Main</w:t>
@@ -5334,15 +5404,12 @@
         <w:t>De main branch is bedoeld al</w:t>
       </w:r>
       <w:r>
-        <w:t xml:space="preserve">s stabiel release </w:t>
-      </w:r>
-      <w:r>
-        <w:t xml:space="preserve">dus deze branch zou altijd in staat moeten zijn om rechtstreeks deployed te worden naar een live omgeving. </w:t>
+        <w:t xml:space="preserve">s stabiel release dus deze branch zou altijd in staat moeten zijn om rechtstreeks deployed te worden naar een live omgeving. </w:t>
       </w:r>
     </w:p>
     <w:p>
       <w:pPr>
-        <w:pStyle w:val="Kop4"/>
+        <w:pStyle w:val="Heading4"/>
       </w:pPr>
       <w:r>
         <w:t>Feature</w:t>
@@ -5355,9 +5422,9 @@
     </w:p>
     <w:p>
       <w:pPr>
-        <w:pStyle w:val="Kop3"/>
+        <w:pStyle w:val="Heading3"/>
       </w:pPr>
-      <w:bookmarkStart w:id="7" w:name="_Toc115785551"/>
+      <w:bookmarkStart w:id="7" w:name="_Toc116297826"/>
       <w:r>
         <w:t>Nadelen</w:t>
       </w:r>
@@ -5376,12 +5443,12 @@
     </w:p>
     <w:p>
       <w:pPr>
-        <w:pStyle w:val="Kop2"/>
+        <w:pStyle w:val="Heading2"/>
         <w:rPr>
           <w:lang w:val="en-US"/>
         </w:rPr>
       </w:pPr>
-      <w:bookmarkStart w:id="8" w:name="_Toc115785552"/>
+      <w:bookmarkStart w:id="8" w:name="_Toc116297827"/>
       <w:r>
         <w:rPr>
           <w:lang w:val="en-US"/>
@@ -5401,9 +5468,9 @@
     </w:p>
     <w:p>
       <w:pPr>
-        <w:pStyle w:val="Kop3"/>
+        <w:pStyle w:val="Heading3"/>
       </w:pPr>
-      <w:bookmarkStart w:id="9" w:name="_Toc115785553"/>
+      <w:bookmarkStart w:id="9" w:name="_Toc116297828"/>
       <w:r>
         <w:t>Branches</w:t>
       </w:r>
@@ -5416,7 +5483,7 @@
     </w:p>
     <w:p>
       <w:pPr>
-        <w:pStyle w:val="Kop4"/>
+        <w:pStyle w:val="Heading4"/>
       </w:pPr>
       <w:r>
         <w:t>Production</w:t>
@@ -5441,7 +5508,7 @@
     </w:p>
     <w:p>
       <w:pPr>
-        <w:pStyle w:val="Kop4"/>
+        <w:pStyle w:val="Heading4"/>
       </w:pPr>
       <w:r>
         <w:t>Main</w:t>
@@ -5457,7 +5524,7 @@
     </w:p>
     <w:p>
       <w:pPr>
-        <w:pStyle w:val="Kop4"/>
+        <w:pStyle w:val="Heading4"/>
       </w:pPr>
       <w:r>
         <w:t>Feature</w:t>
@@ -5473,9 +5540,9 @@
     </w:p>
     <w:p>
       <w:pPr>
-        <w:pStyle w:val="Kop3"/>
+        <w:pStyle w:val="Heading3"/>
       </w:pPr>
-      <w:bookmarkStart w:id="10" w:name="_Toc115785554"/>
+      <w:bookmarkStart w:id="10" w:name="_Toc116297829"/>
       <w:r>
         <w:t>Nadelen</w:t>
       </w:r>
@@ -5490,6 +5557,155 @@
       </w:r>
       <w:r>
         <w:t xml:space="preserve"> precies te werk gaat met de strategie. Er zijn ook een aantal optionele branches die in deze strategie gebruikt worden maar deze halen de complexiteit omhoog en hangt er dus vanaf of dit goed werkt met jouw team.</w:t>
+      </w:r>
+    </w:p>
+    <w:p/>
+    <w:p>
+      <w:pPr>
+        <w:rPr>
+          <w:rFonts w:asciiTheme="majorHAnsi" w:eastAsiaTheme="majorEastAsia" w:hAnsiTheme="majorHAnsi" w:cstheme="majorBidi"/>
+          <w:color w:val="2F5496" w:themeColor="accent1" w:themeShade="BF"/>
+          <w:sz w:val="32"/>
+          <w:szCs w:val="32"/>
+        </w:rPr>
+      </w:pPr>
+      <w:r>
+        <w:br w:type="page"/>
+      </w:r>
+    </w:p>
+    <w:p>
+      <w:pPr>
+        <w:pStyle w:val="Heading1"/>
+      </w:pPr>
+      <w:bookmarkStart w:id="11" w:name="_Toc116297830"/>
+      <w:r>
+        <w:lastRenderedPageBreak/>
+        <w:t>Git Flow toepassen:</w:t>
+      </w:r>
+      <w:bookmarkEnd w:id="11"/>
+    </w:p>
+    <w:p>
+      <w:pPr>
+        <w:rPr>
+          <w:lang w:val="en-NL"/>
+        </w:rPr>
+      </w:pPr>
+      <w:r>
+        <w:t xml:space="preserve">Om Git flow direct toe te passen in je repository heb je of de op Windows apparaten </w:t>
+      </w:r>
+      <w:hyperlink r:id="rId7" w:history="1">
+        <w:r>
+          <w:rPr>
+            <w:rStyle w:val="Hyperlink"/>
+          </w:rPr>
+          <w:t>Git</w:t>
+        </w:r>
+        <w:r>
+          <w:rPr>
+            <w:rStyle w:val="Hyperlink"/>
+            <w:lang w:val="en-NL"/>
+          </w:rPr>
+          <w:t xml:space="preserve"> for </w:t>
+        </w:r>
+        <w:r>
+          <w:rPr>
+            <w:rStyle w:val="Hyperlink"/>
+          </w:rPr>
+          <w:t>Windows</w:t>
+        </w:r>
+      </w:hyperlink>
+      <w:r>
+        <w:t xml:space="preserve"> nodig. Nadat je dit geïnstalleerd hebt kunt je in je repository “git flow init” runnen via de </w:t>
+      </w:r>
+      <w:r>
+        <w:t xml:space="preserve">CMD. Deze command maakt voor </w:t>
+      </w:r>
+      <w:r>
+        <w:t>jou</w:t>
+      </w:r>
+      <w:r>
+        <w:t xml:space="preserve"> de benodig</w:t>
+      </w:r>
+      <w:r>
+        <w:t>d</w:t>
+      </w:r>
+      <w:r>
+        <w:t>e branches aan om git flow te gebruiken.</w:t>
+      </w:r>
+      <w:r>
+        <w:rPr>
+          <w:lang w:val="en-NL"/>
+        </w:rPr>
+        <w:t xml:space="preserve"> </w:t>
+      </w:r>
+      <w:r>
+        <w:t>Wanneer je “git flow init” gebruikt vraagt hij je naar de naam van de branches die jij wilt gaan gebruiken.</w:t>
+      </w:r>
+    </w:p>
+    <w:p>
+      <w:r>
+        <w:drawing>
+          <wp:inline distT="0" distB="0" distL="0" distR="0" wp14:anchorId="4D335CE4" wp14:editId="467F7443">
+            <wp:extent cx="5502117" cy="2240474"/>
+            <wp:effectExtent l="0" t="0" r="3810" b="7620"/>
+            <wp:docPr id="33" name="Picture 33" descr="Text&#10;&#10;Description automatically generated"/>
+            <wp:cNvGraphicFramePr>
+              <a:graphicFrameLocks xmlns:a="http://schemas.openxmlformats.org/drawingml/2006/main" noChangeAspect="1"/>
+            </wp:cNvGraphicFramePr>
+            <a:graphic xmlns:a="http://schemas.openxmlformats.org/drawingml/2006/main">
+              <a:graphicData uri="http://schemas.openxmlformats.org/drawingml/2006/picture">
+                <pic:pic xmlns:pic="http://schemas.openxmlformats.org/drawingml/2006/picture">
+                  <pic:nvPicPr>
+                    <pic:cNvPr id="33" name="Picture 33" descr="Text&#10;&#10;Description automatically generated"/>
+                    <pic:cNvPicPr/>
+                  </pic:nvPicPr>
+                  <pic:blipFill>
+                    <a:blip r:embed="rId8"/>
+                    <a:stretch>
+                      <a:fillRect/>
+                    </a:stretch>
+                  </pic:blipFill>
+                  <pic:spPr>
+                    <a:xfrm>
+                      <a:off x="0" y="0"/>
+                      <a:ext cx="5502117" cy="2240474"/>
+                    </a:xfrm>
+                    <a:prstGeom prst="rect">
+                      <a:avLst/>
+                    </a:prstGeom>
+                  </pic:spPr>
+                </pic:pic>
+              </a:graphicData>
+            </a:graphic>
+          </wp:inline>
+        </w:drawing>
+      </w:r>
+    </w:p>
+    <w:p>
+      <w:pPr>
+        <w:pStyle w:val="Heading4"/>
+      </w:pPr>
+      <w:r>
+        <w:t>Feature branch</w:t>
+      </w:r>
+    </w:p>
+    <w:p>
+      <w:r>
+        <w:t>Wanneer je dan aan een feature wilt gaan beginnen gebruik je de git flow command “git flow feature start feature_branch” en wanneer je dan klaar bent met een feature merge je de feature branch weer in de develop branch met de command “git flow feature finish feature_branch”</w:t>
+      </w:r>
+      <w:r>
+        <w:t>.</w:t>
+      </w:r>
+      <w:r>
+        <w:br/>
+      </w:r>
+    </w:p>
+    <w:p>
+      <w:pPr>
+        <w:pStyle w:val="Heading4"/>
+      </w:pPr>
+      <w:r>
+        <w:t>Release branch</w:t>
       </w:r>
     </w:p>
     <w:p>
@@ -5502,56 +5718,44 @@
         </w:rPr>
       </w:pPr>
       <w:r>
+        <w:t xml:space="preserve">Wanneer de develop branch genoeg features heeft gekregen en klaar is om </w:t>
+      </w:r>
+      <w:r>
+        <w:t>te releasen of de release datum is eraan het komen wordt er een release branch gemaakt. Als de branch gemaakt is wordt er een release cycle gemaakt dus kunnen er na dit punt geen nieuwe features toegevoegd worden allen nog maar bug fixes en documentatie gerelateerde veranderingen. Wanneer de release branch dan klaar is voor live te komen wordt deze branch met een versie nummer in main gemerged en hierna wordt release weer terug gemerged in de develop branch.</w:t>
+      </w:r>
+      <w:r>
+        <w:t xml:space="preserve"> De release branch wordt gemaakt met het command “git flow release start {versie nummer}” en als de release branch klaar is wordt deze gemerged met het command “git flow release finish {versie nummer}”</w:t>
+      </w:r>
+      <w:r>
+        <w:t>.</w:t>
+      </w:r>
+      <w:r>
         <w:br w:type="page"/>
       </w:r>
     </w:p>
     <w:p>
       <w:pPr>
-        <w:pStyle w:val="Kop1"/>
+        <w:pStyle w:val="Heading1"/>
       </w:pPr>
-      <w:bookmarkStart w:id="11" w:name="_Toc115785555"/>
+      <w:bookmarkStart w:id="12" w:name="_Toc116297831"/>
       <w:r>
         <w:lastRenderedPageBreak/>
         <w:t>Bronnen</w:t>
       </w:r>
-      <w:bookmarkEnd w:id="11"/>
+      <w:bookmarkEnd w:id="12"/>
     </w:p>
     <w:p>
-      <w:hyperlink r:id="rId7" w:history="1">
+      <w:hyperlink r:id="rId9" w:history="1">
         <w:r>
           <w:rPr>
             <w:rStyle w:val="Hyperlink"/>
           </w:rPr>
-          <w:t>https://rewind.com/blog/git-br</w:t>
-        </w:r>
-        <w:r>
-          <w:rPr>
-            <w:rStyle w:val="Hyperlink"/>
-          </w:rPr>
-          <w:t>a</w:t>
-        </w:r>
-        <w:r>
-          <w:rPr>
-            <w:rStyle w:val="Hyperlink"/>
-          </w:rPr>
-          <w:t>nching-strategies-explain</w:t>
-        </w:r>
-        <w:r>
-          <w:rPr>
-            <w:rStyle w:val="Hyperlink"/>
-          </w:rPr>
-          <w:t>e</w:t>
-        </w:r>
-        <w:r>
-          <w:rPr>
-            <w:rStyle w:val="Hyperlink"/>
-          </w:rPr>
-          <w:t>d/</w:t>
+          <w:t>https://rewind.com/blog/git-branching-strategies-explained/</w:t>
         </w:r>
       </w:hyperlink>
     </w:p>
     <w:p>
-      <w:hyperlink r:id="rId8" w:history="1">
+      <w:hyperlink r:id="rId10" w:history="1">
         <w:r>
           <w:rPr>
             <w:rStyle w:val="Hyperlink"/>
@@ -5561,12 +5765,22 @@
       </w:hyperlink>
     </w:p>
     <w:p>
-      <w:hyperlink r:id="rId9" w:history="1">
+      <w:hyperlink r:id="rId11" w:history="1">
         <w:r>
           <w:rPr>
             <w:rStyle w:val="Hyperlink"/>
           </w:rPr>
           <w:t>https://nira.com/gitlab-workflow/</w:t>
+        </w:r>
+      </w:hyperlink>
+    </w:p>
+    <w:p>
+      <w:hyperlink r:id="rId12" w:history="1">
+        <w:r>
+          <w:rPr>
+            <w:rStyle w:val="Hyperlink"/>
+          </w:rPr>
+          <w:t>https://www.atlassian.com/git/tutorials/comparing-workflows/gitflow-workflow</w:t>
         </w:r>
       </w:hyperlink>
     </w:p>
@@ -5981,15 +6195,15 @@
     <w:lsdException w:name="Unresolved Mention" w:semiHidden="1" w:unhideWhenUsed="1"/>
     <w:lsdException w:name="Smart Link" w:semiHidden="1" w:unhideWhenUsed="1"/>
   </w:latentStyles>
-  <w:style w:type="paragraph" w:default="1" w:styleId="Standaard">
+  <w:style w:type="paragraph" w:default="1" w:styleId="Normal">
     <w:name w:val="Normal"/>
     <w:qFormat/>
   </w:style>
-  <w:style w:type="paragraph" w:styleId="Kop1">
+  <w:style w:type="paragraph" w:styleId="Heading1">
     <w:name w:val="heading 1"/>
-    <w:basedOn w:val="Standaard"/>
-    <w:next w:val="Standaard"/>
-    <w:link w:val="Kop1Char"/>
+    <w:basedOn w:val="Normal"/>
+    <w:next w:val="Normal"/>
+    <w:link w:val="Heading1Char"/>
     <w:uiPriority w:val="9"/>
     <w:qFormat/>
     <w:rsid w:val="00192922"/>
@@ -6006,11 +6220,11 @@
       <w:szCs w:val="32"/>
     </w:rPr>
   </w:style>
-  <w:style w:type="paragraph" w:styleId="Kop2">
+  <w:style w:type="paragraph" w:styleId="Heading2">
     <w:name w:val="heading 2"/>
-    <w:basedOn w:val="Standaard"/>
-    <w:next w:val="Standaard"/>
-    <w:link w:val="Kop2Char"/>
+    <w:basedOn w:val="Normal"/>
+    <w:next w:val="Normal"/>
+    <w:link w:val="Heading2Char"/>
     <w:uiPriority w:val="9"/>
     <w:unhideWhenUsed/>
     <w:qFormat/>
@@ -6028,11 +6242,11 @@
       <w:szCs w:val="26"/>
     </w:rPr>
   </w:style>
-  <w:style w:type="paragraph" w:styleId="Kop3">
+  <w:style w:type="paragraph" w:styleId="Heading3">
     <w:name w:val="heading 3"/>
-    <w:basedOn w:val="Standaard"/>
-    <w:next w:val="Standaard"/>
-    <w:link w:val="Kop3Char"/>
+    <w:basedOn w:val="Normal"/>
+    <w:next w:val="Normal"/>
+    <w:link w:val="Heading3Char"/>
     <w:uiPriority w:val="9"/>
     <w:unhideWhenUsed/>
     <w:qFormat/>
@@ -6050,11 +6264,11 @@
       <w:szCs w:val="24"/>
     </w:rPr>
   </w:style>
-  <w:style w:type="paragraph" w:styleId="Kop4">
+  <w:style w:type="paragraph" w:styleId="Heading4">
     <w:name w:val="heading 4"/>
-    <w:basedOn w:val="Standaard"/>
-    <w:next w:val="Standaard"/>
-    <w:link w:val="Kop4Char"/>
+    <w:basedOn w:val="Normal"/>
+    <w:next w:val="Normal"/>
+    <w:link w:val="Heading4Char"/>
     <w:uiPriority w:val="9"/>
     <w:unhideWhenUsed/>
     <w:qFormat/>
@@ -6072,13 +6286,13 @@
       <w:color w:val="2F5496" w:themeColor="accent1" w:themeShade="BF"/>
     </w:rPr>
   </w:style>
-  <w:style w:type="character" w:default="1" w:styleId="Standaardalinea-lettertype">
+  <w:style w:type="character" w:default="1" w:styleId="DefaultParagraphFont">
     <w:name w:val="Default Paragraph Font"/>
     <w:uiPriority w:val="1"/>
     <w:semiHidden/>
     <w:unhideWhenUsed/>
   </w:style>
-  <w:style w:type="table" w:default="1" w:styleId="Standaardtabel">
+  <w:style w:type="table" w:default="1" w:styleId="TableNormal">
     <w:name w:val="Normal Table"/>
     <w:uiPriority w:val="99"/>
     <w:semiHidden/>
@@ -6093,15 +6307,15 @@
       </w:tblCellMar>
     </w:tblPr>
   </w:style>
-  <w:style w:type="numbering" w:default="1" w:styleId="Geenlijst">
+  <w:style w:type="numbering" w:default="1" w:styleId="NoList">
     <w:name w:val="No List"/>
     <w:uiPriority w:val="99"/>
     <w:semiHidden/>
     <w:unhideWhenUsed/>
   </w:style>
-  <w:style w:type="paragraph" w:styleId="Geenafstand">
+  <w:style w:type="paragraph" w:styleId="NoSpacing">
     <w:name w:val="No Spacing"/>
-    <w:link w:val="GeenafstandChar"/>
+    <w:link w:val="NoSpacingChar"/>
     <w:uiPriority w:val="1"/>
     <w:qFormat/>
     <w:rsid w:val="00B9240F"/>
@@ -6113,10 +6327,10 @@
       <w:lang w:eastAsia="nl-NL"/>
     </w:rPr>
   </w:style>
-  <w:style w:type="character" w:customStyle="1" w:styleId="GeenafstandChar">
-    <w:name w:val="Geen afstand Char"/>
-    <w:basedOn w:val="Standaardalinea-lettertype"/>
-    <w:link w:val="Geenafstand"/>
+  <w:style w:type="character" w:customStyle="1" w:styleId="NoSpacingChar">
+    <w:name w:val="No Spacing Char"/>
+    <w:basedOn w:val="DefaultParagraphFont"/>
+    <w:link w:val="NoSpacing"/>
     <w:uiPriority w:val="1"/>
     <w:rsid w:val="00B9240F"/>
     <w:rPr>
@@ -6124,10 +6338,10 @@
       <w:lang w:eastAsia="nl-NL"/>
     </w:rPr>
   </w:style>
-  <w:style w:type="character" w:customStyle="1" w:styleId="Kop1Char">
-    <w:name w:val="Kop 1 Char"/>
-    <w:basedOn w:val="Standaardalinea-lettertype"/>
-    <w:link w:val="Kop1"/>
+  <w:style w:type="character" w:customStyle="1" w:styleId="Heading1Char">
+    <w:name w:val="Heading 1 Char"/>
+    <w:basedOn w:val="DefaultParagraphFont"/>
+    <w:link w:val="Heading1"/>
     <w:uiPriority w:val="9"/>
     <w:rsid w:val="00192922"/>
     <w:rPr>
@@ -6137,10 +6351,10 @@
       <w:szCs w:val="32"/>
     </w:rPr>
   </w:style>
-  <w:style w:type="paragraph" w:styleId="Kopvaninhoudsopgave">
+  <w:style w:type="paragraph" w:styleId="TOCHeading">
     <w:name w:val="TOC Heading"/>
-    <w:basedOn w:val="Kop1"/>
-    <w:next w:val="Standaard"/>
+    <w:basedOn w:val="Heading1"/>
+    <w:next w:val="Normal"/>
     <w:uiPriority w:val="39"/>
     <w:unhideWhenUsed/>
     <w:qFormat/>
@@ -6152,10 +6366,10 @@
       <w:lang w:eastAsia="nl-NL"/>
     </w:rPr>
   </w:style>
-  <w:style w:type="character" w:customStyle="1" w:styleId="Kop2Char">
-    <w:name w:val="Kop 2 Char"/>
-    <w:basedOn w:val="Standaardalinea-lettertype"/>
-    <w:link w:val="Kop2"/>
+  <w:style w:type="character" w:customStyle="1" w:styleId="Heading2Char">
+    <w:name w:val="Heading 2 Char"/>
+    <w:basedOn w:val="DefaultParagraphFont"/>
+    <w:link w:val="Heading2"/>
     <w:uiPriority w:val="9"/>
     <w:rsid w:val="00FE10B7"/>
     <w:rPr>
@@ -6165,10 +6379,10 @@
       <w:szCs w:val="26"/>
     </w:rPr>
   </w:style>
-  <w:style w:type="character" w:customStyle="1" w:styleId="Kop3Char">
-    <w:name w:val="Kop 3 Char"/>
-    <w:basedOn w:val="Standaardalinea-lettertype"/>
-    <w:link w:val="Kop3"/>
+  <w:style w:type="character" w:customStyle="1" w:styleId="Heading3Char">
+    <w:name w:val="Heading 3 Char"/>
+    <w:basedOn w:val="DefaultParagraphFont"/>
+    <w:link w:val="Heading3"/>
     <w:uiPriority w:val="9"/>
     <w:rsid w:val="00B75EB3"/>
     <w:rPr>
@@ -6178,10 +6392,10 @@
       <w:szCs w:val="24"/>
     </w:rPr>
   </w:style>
-  <w:style w:type="paragraph" w:styleId="Inhopg1">
+  <w:style w:type="paragraph" w:styleId="TOC1">
     <w:name w:val="toc 1"/>
-    <w:basedOn w:val="Standaard"/>
-    <w:next w:val="Standaard"/>
+    <w:basedOn w:val="Normal"/>
+    <w:next w:val="Normal"/>
     <w:autoRedefine/>
     <w:uiPriority w:val="39"/>
     <w:unhideWhenUsed/>
@@ -6190,10 +6404,10 @@
       <w:spacing w:after="100"/>
     </w:pPr>
   </w:style>
-  <w:style w:type="paragraph" w:styleId="Inhopg2">
+  <w:style w:type="paragraph" w:styleId="TOC2">
     <w:name w:val="toc 2"/>
-    <w:basedOn w:val="Standaard"/>
-    <w:next w:val="Standaard"/>
+    <w:basedOn w:val="Normal"/>
+    <w:next w:val="Normal"/>
     <w:autoRedefine/>
     <w:uiPriority w:val="39"/>
     <w:unhideWhenUsed/>
@@ -6203,10 +6417,10 @@
       <w:ind w:left="220"/>
     </w:pPr>
   </w:style>
-  <w:style w:type="paragraph" w:styleId="Inhopg3">
+  <w:style w:type="paragraph" w:styleId="TOC3">
     <w:name w:val="toc 3"/>
-    <w:basedOn w:val="Standaard"/>
-    <w:next w:val="Standaard"/>
+    <w:basedOn w:val="Normal"/>
+    <w:next w:val="Normal"/>
     <w:autoRedefine/>
     <w:uiPriority w:val="39"/>
     <w:unhideWhenUsed/>
@@ -6218,7 +6432,7 @@
   </w:style>
   <w:style w:type="character" w:styleId="Hyperlink">
     <w:name w:val="Hyperlink"/>
-    <w:basedOn w:val="Standaardalinea-lettertype"/>
+    <w:basedOn w:val="DefaultParagraphFont"/>
     <w:uiPriority w:val="99"/>
     <w:unhideWhenUsed/>
     <w:rsid w:val="00B75EB3"/>
@@ -6227,9 +6441,9 @@
       <w:u w:val="single"/>
     </w:rPr>
   </w:style>
-  <w:style w:type="character" w:styleId="Onopgelostemelding">
+  <w:style w:type="character" w:styleId="UnresolvedMention">
     <w:name w:val="Unresolved Mention"/>
-    <w:basedOn w:val="Standaardalinea-lettertype"/>
+    <w:basedOn w:val="DefaultParagraphFont"/>
     <w:uiPriority w:val="99"/>
     <w:semiHidden/>
     <w:unhideWhenUsed/>
@@ -6239,9 +6453,9 @@
       <w:shd w:val="clear" w:color="auto" w:fill="E1DFDD"/>
     </w:rPr>
   </w:style>
-  <w:style w:type="character" w:styleId="GevolgdeHyperlink">
+  <w:style w:type="character" w:styleId="FollowedHyperlink">
     <w:name w:val="FollowedHyperlink"/>
-    <w:basedOn w:val="Standaardalinea-lettertype"/>
+    <w:basedOn w:val="DefaultParagraphFont"/>
     <w:uiPriority w:val="99"/>
     <w:semiHidden/>
     <w:unhideWhenUsed/>
@@ -6251,10 +6465,10 @@
       <w:u w:val="single"/>
     </w:rPr>
   </w:style>
-  <w:style w:type="character" w:customStyle="1" w:styleId="Kop4Char">
-    <w:name w:val="Kop 4 Char"/>
-    <w:basedOn w:val="Standaardalinea-lettertype"/>
-    <w:link w:val="Kop4"/>
+  <w:style w:type="character" w:customStyle="1" w:styleId="Heading4Char">
+    <w:name w:val="Heading 4 Char"/>
+    <w:basedOn w:val="DefaultParagraphFont"/>
+    <w:link w:val="Heading4"/>
     <w:uiPriority w:val="9"/>
     <w:rsid w:val="00BA4D44"/>
     <w:rPr>

</xml_diff>

<commit_message>
Update how to use git flow
</commit_message>
<xml_diff>
--- a/GitFlow-Research.docx
+++ b/GitFlow-Research.docx
@@ -17,7 +17,7 @@
       <w:sdtContent>
         <w:p>
           <w:pPr>
-            <w:pStyle w:val="NoSpacing"/>
+            <w:pStyle w:val="Geenafstand"/>
           </w:pPr>
           <w:r>
             <w:rPr>
@@ -155,7 +155,7 @@
                                   <w:sdtContent>
                                     <w:p>
                                       <w:pPr>
-                                        <w:pStyle w:val="NoSpacing"/>
+                                        <w:pStyle w:val="Geenafstand"/>
                                         <w:jc w:val="right"/>
                                         <w:rPr>
                                           <w:color w:val="FFFFFF" w:themeColor="background1"/>
@@ -3467,7 +3467,7 @@
                             <w:sdtContent>
                               <w:p>
                                 <w:pPr>
-                                  <w:pStyle w:val="NoSpacing"/>
+                                  <w:pStyle w:val="Geenafstand"/>
                                   <w:jc w:val="right"/>
                                   <w:rPr>
                                     <w:color w:val="FFFFFF" w:themeColor="background1"/>
@@ -3668,7 +3668,7 @@
                             <w:txbxContent>
                               <w:p>
                                 <w:pPr>
-                                  <w:pStyle w:val="NoSpacing"/>
+                                  <w:pStyle w:val="Geenafstand"/>
                                   <w:rPr>
                                     <w:color w:val="4472C4" w:themeColor="accent1"/>
                                     <w:sz w:val="26"/>
@@ -3702,7 +3702,7 @@
                               </w:p>
                               <w:p>
                                 <w:pPr>
-                                  <w:pStyle w:val="NoSpacing"/>
+                                  <w:pStyle w:val="Geenafstand"/>
                                   <w:rPr>
                                     <w:color w:val="595959" w:themeColor="text1" w:themeTint="A6"/>
                                     <w:sz w:val="20"/>
@@ -3767,7 +3767,7 @@
                       <w:txbxContent>
                         <w:p>
                           <w:pPr>
-                            <w:pStyle w:val="NoSpacing"/>
+                            <w:pStyle w:val="Geenafstand"/>
                             <w:rPr>
                               <w:color w:val="4472C4" w:themeColor="accent1"/>
                               <w:sz w:val="26"/>
@@ -3801,7 +3801,7 @@
                         </w:p>
                         <w:p>
                           <w:pPr>
-                            <w:pStyle w:val="NoSpacing"/>
+                            <w:pStyle w:val="Geenafstand"/>
                             <w:rPr>
                               <w:color w:val="595959" w:themeColor="text1" w:themeTint="A6"/>
                               <w:sz w:val="20"/>
@@ -3917,7 +3917,7 @@
                             <w:txbxContent>
                               <w:p>
                                 <w:pPr>
-                                  <w:pStyle w:val="NoSpacing"/>
+                                  <w:pStyle w:val="Geenafstand"/>
                                   <w:rPr>
                                     <w:rFonts w:asciiTheme="majorHAnsi" w:eastAsiaTheme="majorEastAsia" w:hAnsiTheme="majorHAnsi" w:cstheme="majorBidi"/>
                                     <w:color w:val="262626" w:themeColor="text1" w:themeTint="D9"/>
@@ -4021,7 +4021,7 @@
                       <w:txbxContent>
                         <w:p>
                           <w:pPr>
-                            <w:pStyle w:val="NoSpacing"/>
+                            <w:pStyle w:val="Geenafstand"/>
                             <w:rPr>
                               <w:rFonts w:asciiTheme="majorHAnsi" w:eastAsiaTheme="majorEastAsia" w:hAnsiTheme="majorHAnsi" w:cstheme="majorBidi"/>
                               <w:color w:val="262626" w:themeColor="text1" w:themeTint="D9"/>
@@ -4199,7 +4199,7 @@
       <w:sdtContent>
         <w:p>
           <w:pPr>
-            <w:pStyle w:val="TOCHeading"/>
+            <w:pStyle w:val="Kopvaninhoudsopgave"/>
           </w:pPr>
           <w:r>
             <w:t>Inhoud</w:t>
@@ -4207,7 +4207,7 @@
         </w:p>
         <w:p>
           <w:pPr>
-            <w:pStyle w:val="TOC1"/>
+            <w:pStyle w:val="Inhopg1"/>
             <w:tabs>
               <w:tab w:val="right" w:leader="dot" w:pos="9016"/>
             </w:tabs>
@@ -4226,7 +4226,7 @@
           <w:r>
             <w:fldChar w:fldCharType="separate"/>
           </w:r>
-          <w:hyperlink w:anchor="_Toc116297819" w:history="1">
+          <w:hyperlink w:anchor="_Toc116374648" w:history="1">
             <w:r>
               <w:rPr>
                 <w:rStyle w:val="Hyperlink"/>
@@ -4253,7 +4253,7 @@
                 <w:noProof/>
                 <w:webHidden/>
               </w:rPr>
-              <w:instrText xml:space="preserve"> PAGEREF _Toc116297819 \h </w:instrText>
+              <w:instrText xml:space="preserve"> PAGEREF _Toc116374648 \h </w:instrText>
             </w:r>
             <w:r>
               <w:rPr>
@@ -4286,7 +4286,7 @@
         </w:p>
         <w:p>
           <w:pPr>
-            <w:pStyle w:val="TOC1"/>
+            <w:pStyle w:val="Inhopg1"/>
             <w:tabs>
               <w:tab w:val="right" w:leader="dot" w:pos="9016"/>
             </w:tabs>
@@ -4296,7 +4296,7 @@
               <w:lang w:eastAsia="nl-NL"/>
             </w:rPr>
           </w:pPr>
-          <w:hyperlink w:anchor="_Toc116297820" w:history="1">
+          <w:hyperlink w:anchor="_Toc116374649" w:history="1">
             <w:r>
               <w:rPr>
                 <w:rStyle w:val="Hyperlink"/>
@@ -4323,7 +4323,7 @@
                 <w:noProof/>
                 <w:webHidden/>
               </w:rPr>
-              <w:instrText xml:space="preserve"> PAGEREF _Toc116297820 \h </w:instrText>
+              <w:instrText xml:space="preserve"> PAGEREF _Toc116374649 \h </w:instrText>
             </w:r>
             <w:r>
               <w:rPr>
@@ -4356,7 +4356,7 @@
         </w:p>
         <w:p>
           <w:pPr>
-            <w:pStyle w:val="TOC2"/>
+            <w:pStyle w:val="Inhopg2"/>
             <w:tabs>
               <w:tab w:val="right" w:leader="dot" w:pos="9016"/>
             </w:tabs>
@@ -4366,7 +4366,7 @@
               <w:lang w:eastAsia="nl-NL"/>
             </w:rPr>
           </w:pPr>
-          <w:hyperlink w:anchor="_Toc116297821" w:history="1">
+          <w:hyperlink w:anchor="_Toc116374650" w:history="1">
             <w:r>
               <w:rPr>
                 <w:rStyle w:val="Hyperlink"/>
@@ -4393,7 +4393,7 @@
                 <w:noProof/>
                 <w:webHidden/>
               </w:rPr>
-              <w:instrText xml:space="preserve"> PAGEREF _Toc116297821 \h </w:instrText>
+              <w:instrText xml:space="preserve"> PAGEREF _Toc116374650 \h </w:instrText>
             </w:r>
             <w:r>
               <w:rPr>
@@ -4426,7 +4426,7 @@
         </w:p>
         <w:p>
           <w:pPr>
-            <w:pStyle w:val="TOC3"/>
+            <w:pStyle w:val="Inhopg3"/>
             <w:tabs>
               <w:tab w:val="right" w:leader="dot" w:pos="9016"/>
             </w:tabs>
@@ -4436,7 +4436,7 @@
               <w:lang w:eastAsia="nl-NL"/>
             </w:rPr>
           </w:pPr>
-          <w:hyperlink w:anchor="_Toc116297822" w:history="1">
+          <w:hyperlink w:anchor="_Toc116374651" w:history="1">
             <w:r>
               <w:rPr>
                 <w:rStyle w:val="Hyperlink"/>
@@ -4463,7 +4463,7 @@
                 <w:noProof/>
                 <w:webHidden/>
               </w:rPr>
-              <w:instrText xml:space="preserve"> PAGEREF _Toc116297822 \h </w:instrText>
+              <w:instrText xml:space="preserve"> PAGEREF _Toc116374651 \h </w:instrText>
             </w:r>
             <w:r>
               <w:rPr>
@@ -4496,7 +4496,7 @@
         </w:p>
         <w:p>
           <w:pPr>
-            <w:pStyle w:val="TOC3"/>
+            <w:pStyle w:val="Inhopg3"/>
             <w:tabs>
               <w:tab w:val="right" w:leader="dot" w:pos="9016"/>
             </w:tabs>
@@ -4506,7 +4506,7 @@
               <w:lang w:eastAsia="nl-NL"/>
             </w:rPr>
           </w:pPr>
-          <w:hyperlink w:anchor="_Toc116297823" w:history="1">
+          <w:hyperlink w:anchor="_Toc116374652" w:history="1">
             <w:r>
               <w:rPr>
                 <w:rStyle w:val="Hyperlink"/>
@@ -4533,7 +4533,7 @@
                 <w:noProof/>
                 <w:webHidden/>
               </w:rPr>
-              <w:instrText xml:space="preserve"> PAGEREF _Toc116297823 \h </w:instrText>
+              <w:instrText xml:space="preserve"> PAGEREF _Toc116374652 \h </w:instrText>
             </w:r>
             <w:r>
               <w:rPr>
@@ -4566,7 +4566,7 @@
         </w:p>
         <w:p>
           <w:pPr>
-            <w:pStyle w:val="TOC2"/>
+            <w:pStyle w:val="Inhopg2"/>
             <w:tabs>
               <w:tab w:val="right" w:leader="dot" w:pos="9016"/>
             </w:tabs>
@@ -4576,7 +4576,7 @@
               <w:lang w:eastAsia="nl-NL"/>
             </w:rPr>
           </w:pPr>
-          <w:hyperlink w:anchor="_Toc116297824" w:history="1">
+          <w:hyperlink w:anchor="_Toc116374653" w:history="1">
             <w:r>
               <w:rPr>
                 <w:rStyle w:val="Hyperlink"/>
@@ -4603,7 +4603,7 @@
                 <w:noProof/>
                 <w:webHidden/>
               </w:rPr>
-              <w:instrText xml:space="preserve"> PAGEREF _Toc116297824 \h </w:instrText>
+              <w:instrText xml:space="preserve"> PAGEREF _Toc116374653 \h </w:instrText>
             </w:r>
             <w:r>
               <w:rPr>
@@ -4636,7 +4636,7 @@
         </w:p>
         <w:p>
           <w:pPr>
-            <w:pStyle w:val="TOC3"/>
+            <w:pStyle w:val="Inhopg3"/>
             <w:tabs>
               <w:tab w:val="right" w:leader="dot" w:pos="9016"/>
             </w:tabs>
@@ -4646,7 +4646,7 @@
               <w:lang w:eastAsia="nl-NL"/>
             </w:rPr>
           </w:pPr>
-          <w:hyperlink w:anchor="_Toc116297825" w:history="1">
+          <w:hyperlink w:anchor="_Toc116374654" w:history="1">
             <w:r>
               <w:rPr>
                 <w:rStyle w:val="Hyperlink"/>
@@ -4673,7 +4673,7 @@
                 <w:noProof/>
                 <w:webHidden/>
               </w:rPr>
-              <w:instrText xml:space="preserve"> PAGEREF _Toc116297825 \h </w:instrText>
+              <w:instrText xml:space="preserve"> PAGEREF _Toc116374654 \h </w:instrText>
             </w:r>
             <w:r>
               <w:rPr>
@@ -4706,7 +4706,7 @@
         </w:p>
         <w:p>
           <w:pPr>
-            <w:pStyle w:val="TOC3"/>
+            <w:pStyle w:val="Inhopg3"/>
             <w:tabs>
               <w:tab w:val="right" w:leader="dot" w:pos="9016"/>
             </w:tabs>
@@ -4716,7 +4716,7 @@
               <w:lang w:eastAsia="nl-NL"/>
             </w:rPr>
           </w:pPr>
-          <w:hyperlink w:anchor="_Toc116297826" w:history="1">
+          <w:hyperlink w:anchor="_Toc116374655" w:history="1">
             <w:r>
               <w:rPr>
                 <w:rStyle w:val="Hyperlink"/>
@@ -4743,7 +4743,7 @@
                 <w:noProof/>
                 <w:webHidden/>
               </w:rPr>
-              <w:instrText xml:space="preserve"> PAGEREF _Toc116297826 \h </w:instrText>
+              <w:instrText xml:space="preserve"> PAGEREF _Toc116374655 \h </w:instrText>
             </w:r>
             <w:r>
               <w:rPr>
@@ -4776,7 +4776,7 @@
         </w:p>
         <w:p>
           <w:pPr>
-            <w:pStyle w:val="TOC2"/>
+            <w:pStyle w:val="Inhopg2"/>
             <w:tabs>
               <w:tab w:val="right" w:leader="dot" w:pos="9016"/>
             </w:tabs>
@@ -4786,12 +4786,11 @@
               <w:lang w:eastAsia="nl-NL"/>
             </w:rPr>
           </w:pPr>
-          <w:hyperlink w:anchor="_Toc116297827" w:history="1">
+          <w:hyperlink w:anchor="_Toc116374656" w:history="1">
             <w:r>
               <w:rPr>
                 <w:rStyle w:val="Hyperlink"/>
                 <w:noProof/>
-                <w:lang w:val="en-US"/>
               </w:rPr>
               <w:t>Gitlab Flow</w:t>
             </w:r>
@@ -4814,7 +4813,7 @@
                 <w:noProof/>
                 <w:webHidden/>
               </w:rPr>
-              <w:instrText xml:space="preserve"> PAGEREF _Toc116297827 \h </w:instrText>
+              <w:instrText xml:space="preserve"> PAGEREF _Toc116374656 \h </w:instrText>
             </w:r>
             <w:r>
               <w:rPr>
@@ -4847,7 +4846,7 @@
         </w:p>
         <w:p>
           <w:pPr>
-            <w:pStyle w:val="TOC3"/>
+            <w:pStyle w:val="Inhopg3"/>
             <w:tabs>
               <w:tab w:val="right" w:leader="dot" w:pos="9016"/>
             </w:tabs>
@@ -4857,7 +4856,7 @@
               <w:lang w:eastAsia="nl-NL"/>
             </w:rPr>
           </w:pPr>
-          <w:hyperlink w:anchor="_Toc116297828" w:history="1">
+          <w:hyperlink w:anchor="_Toc116374657" w:history="1">
             <w:r>
               <w:rPr>
                 <w:rStyle w:val="Hyperlink"/>
@@ -4884,7 +4883,7 @@
                 <w:noProof/>
                 <w:webHidden/>
               </w:rPr>
-              <w:instrText xml:space="preserve"> PAGEREF _Toc116297828 \h </w:instrText>
+              <w:instrText xml:space="preserve"> PAGEREF _Toc116374657 \h </w:instrText>
             </w:r>
             <w:r>
               <w:rPr>
@@ -4917,7 +4916,7 @@
         </w:p>
         <w:p>
           <w:pPr>
-            <w:pStyle w:val="TOC3"/>
+            <w:pStyle w:val="Inhopg3"/>
             <w:tabs>
               <w:tab w:val="right" w:leader="dot" w:pos="9016"/>
             </w:tabs>
@@ -4927,7 +4926,7 @@
               <w:lang w:eastAsia="nl-NL"/>
             </w:rPr>
           </w:pPr>
-          <w:hyperlink w:anchor="_Toc116297829" w:history="1">
+          <w:hyperlink w:anchor="_Toc116374658" w:history="1">
             <w:r>
               <w:rPr>
                 <w:rStyle w:val="Hyperlink"/>
@@ -4954,7 +4953,7 @@
                 <w:noProof/>
                 <w:webHidden/>
               </w:rPr>
-              <w:instrText xml:space="preserve"> PAGEREF _Toc116297829 \h </w:instrText>
+              <w:instrText xml:space="preserve"> PAGEREF _Toc116374658 \h </w:instrText>
             </w:r>
             <w:r>
               <w:rPr>
@@ -4987,7 +4986,7 @@
         </w:p>
         <w:p>
           <w:pPr>
-            <w:pStyle w:val="TOC1"/>
+            <w:pStyle w:val="Inhopg1"/>
             <w:tabs>
               <w:tab w:val="right" w:leader="dot" w:pos="9016"/>
             </w:tabs>
@@ -4997,7 +4996,7 @@
               <w:lang w:eastAsia="nl-NL"/>
             </w:rPr>
           </w:pPr>
-          <w:hyperlink w:anchor="_Toc116297830" w:history="1">
+          <w:hyperlink w:anchor="_Toc116374659" w:history="1">
             <w:r>
               <w:rPr>
                 <w:rStyle w:val="Hyperlink"/>
@@ -5024,7 +5023,7 @@
                 <w:noProof/>
                 <w:webHidden/>
               </w:rPr>
-              <w:instrText xml:space="preserve"> PAGEREF _Toc116297830 \h </w:instrText>
+              <w:instrText xml:space="preserve"> PAGEREF _Toc116374659 \h </w:instrText>
             </w:r>
             <w:r>
               <w:rPr>
@@ -5057,7 +5056,7 @@
         </w:p>
         <w:p>
           <w:pPr>
-            <w:pStyle w:val="TOC1"/>
+            <w:pStyle w:val="Inhopg1"/>
             <w:tabs>
               <w:tab w:val="right" w:leader="dot" w:pos="9016"/>
             </w:tabs>
@@ -5067,7 +5066,7 @@
               <w:lang w:eastAsia="nl-NL"/>
             </w:rPr>
           </w:pPr>
-          <w:hyperlink w:anchor="_Toc116297831" w:history="1">
+          <w:hyperlink w:anchor="_Toc116374660" w:history="1">
             <w:r>
               <w:rPr>
                 <w:rStyle w:val="Hyperlink"/>
@@ -5094,7 +5093,7 @@
                 <w:noProof/>
                 <w:webHidden/>
               </w:rPr>
-              <w:instrText xml:space="preserve"> PAGEREF _Toc116297831 \h </w:instrText>
+              <w:instrText xml:space="preserve"> PAGEREF _Toc116374660 \h </w:instrText>
             </w:r>
             <w:r>
               <w:rPr>
@@ -5144,9 +5143,9 @@
     </w:p>
     <w:p>
       <w:pPr>
-        <w:pStyle w:val="Heading1"/>
+        <w:pStyle w:val="Kop1"/>
       </w:pPr>
-      <w:bookmarkStart w:id="0" w:name="_Toc116297819"/>
+      <w:bookmarkStart w:id="0" w:name="_Toc116374648"/>
       <w:r>
         <w:lastRenderedPageBreak/>
         <w:t>Aanleiding</w:t>
@@ -5176,9 +5175,9 @@
     </w:p>
     <w:p>
       <w:pPr>
-        <w:pStyle w:val="Heading1"/>
+        <w:pStyle w:val="Kop1"/>
       </w:pPr>
-      <w:bookmarkStart w:id="1" w:name="_Toc116297820"/>
+      <w:bookmarkStart w:id="1" w:name="_Toc116374649"/>
       <w:r>
         <w:lastRenderedPageBreak/>
         <w:t xml:space="preserve">Verschillende </w:t>
@@ -5190,9 +5189,9 @@
     </w:p>
     <w:p>
       <w:pPr>
-        <w:pStyle w:val="Heading2"/>
+        <w:pStyle w:val="Kop2"/>
       </w:pPr>
-      <w:bookmarkStart w:id="2" w:name="_Toc116297821"/>
+      <w:bookmarkStart w:id="2" w:name="_Toc116374650"/>
       <w:r>
         <w:t>Git Flow</w:t>
       </w:r>
@@ -5220,9 +5219,9 @@
     </w:p>
     <w:p>
       <w:pPr>
-        <w:pStyle w:val="Heading3"/>
+        <w:pStyle w:val="Kop3"/>
       </w:pPr>
-      <w:bookmarkStart w:id="3" w:name="_Toc116297822"/>
+      <w:bookmarkStart w:id="3" w:name="_Toc116374651"/>
       <w:r>
         <w:t>Branches</w:t>
       </w:r>
@@ -5241,7 +5240,7 @@
     </w:p>
     <w:p>
       <w:pPr>
-        <w:pStyle w:val="Heading4"/>
+        <w:pStyle w:val="Kop4"/>
       </w:pPr>
       <w:r>
         <w:t>Main</w:t>
@@ -5260,7 +5259,7 @@
     </w:p>
     <w:p>
       <w:pPr>
-        <w:pStyle w:val="Heading4"/>
+        <w:pStyle w:val="Kop4"/>
       </w:pPr>
       <w:r>
         <w:t>Develop</w:t>
@@ -5273,7 +5272,7 @@
     </w:p>
     <w:p>
       <w:pPr>
-        <w:pStyle w:val="Heading4"/>
+        <w:pStyle w:val="Kop4"/>
       </w:pPr>
       <w:r>
         <w:t>Feature</w:t>
@@ -5286,7 +5285,7 @@
     </w:p>
     <w:p>
       <w:pPr>
-        <w:pStyle w:val="Heading4"/>
+        <w:pStyle w:val="Kop4"/>
       </w:pPr>
       <w:r>
         <w:t>Release</w:t>
@@ -5305,7 +5304,7 @@
     </w:p>
     <w:p>
       <w:pPr>
-        <w:pStyle w:val="Heading4"/>
+        <w:pStyle w:val="Kop4"/>
       </w:pPr>
       <w:r>
         <w:t>Hotfix</w:t>
@@ -5321,9 +5320,9 @@
     </w:p>
     <w:p>
       <w:pPr>
-        <w:pStyle w:val="Heading3"/>
+        <w:pStyle w:val="Kop3"/>
       </w:pPr>
-      <w:bookmarkStart w:id="4" w:name="_Toc116297823"/>
+      <w:bookmarkStart w:id="4" w:name="_Toc116374652"/>
       <w:r>
         <w:t>Nadelen</w:t>
       </w:r>
@@ -5353,9 +5352,9 @@
     </w:p>
     <w:p>
       <w:pPr>
-        <w:pStyle w:val="Heading2"/>
+        <w:pStyle w:val="Kop2"/>
       </w:pPr>
-      <w:bookmarkStart w:id="5" w:name="_Toc116297824"/>
+      <w:bookmarkStart w:id="5" w:name="_Toc116374653"/>
       <w:r>
         <w:lastRenderedPageBreak/>
         <w:t>GitHub flow</w:t>
@@ -5378,9 +5377,9 @@
     </w:p>
     <w:p>
       <w:pPr>
-        <w:pStyle w:val="Heading3"/>
+        <w:pStyle w:val="Kop3"/>
       </w:pPr>
-      <w:bookmarkStart w:id="6" w:name="_Toc116297825"/>
+      <w:bookmarkStart w:id="6" w:name="_Toc116374654"/>
       <w:r>
         <w:t>Branches</w:t>
       </w:r>
@@ -5393,7 +5392,7 @@
     </w:p>
     <w:p>
       <w:pPr>
-        <w:pStyle w:val="Heading4"/>
+        <w:pStyle w:val="Kop4"/>
       </w:pPr>
       <w:r>
         <w:t>Main</w:t>
@@ -5409,7 +5408,7 @@
     </w:p>
     <w:p>
       <w:pPr>
-        <w:pStyle w:val="Heading4"/>
+        <w:pStyle w:val="Kop4"/>
       </w:pPr>
       <w:r>
         <w:t>Feature</w:t>
@@ -5422,9 +5421,9 @@
     </w:p>
     <w:p>
       <w:pPr>
-        <w:pStyle w:val="Heading3"/>
+        <w:pStyle w:val="Kop3"/>
       </w:pPr>
-      <w:bookmarkStart w:id="7" w:name="_Toc116297826"/>
+      <w:bookmarkStart w:id="7" w:name="_Toc116374655"/>
       <w:r>
         <w:t>Nadelen</w:t>
       </w:r>
@@ -5435,24 +5434,15 @@
         <w:t>Wanneer er veel features tegelijk worden gemaakt kan het aantal pull request snel opstappelen, dit kan er vaak voor zorgen dat er dan ook merge conflicten komen op de main branch. Wanneer er dan zoveel pull request zijn en elke feature moet gedeployed worden kan het voorkomen dat je heel lang bent het wachten tot jouw feature uiteindelijk op live staat. Dit kan natuurlijk invloed hebben op deadlines.</w:t>
       </w:r>
       <w:r>
-        <w:rPr>
-          <w:lang w:val="en-US"/>
-        </w:rPr>
         <w:br w:type="page"/>
       </w:r>
     </w:p>
     <w:p>
       <w:pPr>
-        <w:pStyle w:val="Heading2"/>
-        <w:rPr>
-          <w:lang w:val="en-US"/>
-        </w:rPr>
+        <w:pStyle w:val="Kop2"/>
       </w:pPr>
-      <w:bookmarkStart w:id="8" w:name="_Toc116297827"/>
-      <w:r>
-        <w:rPr>
-          <w:lang w:val="en-US"/>
-        </w:rPr>
+      <w:bookmarkStart w:id="8" w:name="_Toc116374656"/>
+      <w:r>
         <w:lastRenderedPageBreak/>
         <w:t>Gitlab Flow</w:t>
       </w:r>
@@ -5468,9 +5458,9 @@
     </w:p>
     <w:p>
       <w:pPr>
-        <w:pStyle w:val="Heading3"/>
+        <w:pStyle w:val="Kop3"/>
       </w:pPr>
-      <w:bookmarkStart w:id="9" w:name="_Toc116297828"/>
+      <w:bookmarkStart w:id="9" w:name="_Toc116374657"/>
       <w:r>
         <w:t>Branches</w:t>
       </w:r>
@@ -5483,7 +5473,7 @@
     </w:p>
     <w:p>
       <w:pPr>
-        <w:pStyle w:val="Heading4"/>
+        <w:pStyle w:val="Kop4"/>
       </w:pPr>
       <w:r>
         <w:t>Production</w:t>
@@ -5508,7 +5498,7 @@
     </w:p>
     <w:p>
       <w:pPr>
-        <w:pStyle w:val="Heading4"/>
+        <w:pStyle w:val="Kop4"/>
       </w:pPr>
       <w:r>
         <w:t>Main</w:t>
@@ -5524,7 +5514,7 @@
     </w:p>
     <w:p>
       <w:pPr>
-        <w:pStyle w:val="Heading4"/>
+        <w:pStyle w:val="Kop4"/>
       </w:pPr>
       <w:r>
         <w:t>Feature</w:t>
@@ -5540,9 +5530,9 @@
     </w:p>
     <w:p>
       <w:pPr>
-        <w:pStyle w:val="Heading3"/>
+        <w:pStyle w:val="Kop3"/>
       </w:pPr>
-      <w:bookmarkStart w:id="10" w:name="_Toc116297829"/>
+      <w:bookmarkStart w:id="10" w:name="_Toc116374658"/>
       <w:r>
         <w:t>Nadelen</w:t>
       </w:r>
@@ -5575,12 +5565,12 @@
     </w:p>
     <w:p>
       <w:pPr>
-        <w:pStyle w:val="Heading1"/>
+        <w:pStyle w:val="Kop1"/>
       </w:pPr>
-      <w:bookmarkStart w:id="11" w:name="_Toc116297830"/>
+      <w:bookmarkStart w:id="11" w:name="_Toc116374659"/>
       <w:r>
         <w:lastRenderedPageBreak/>
-        <w:t>Git Flow toepassen:</w:t>
+        <w:t>Git Flow toepassen</w:t>
       </w:r>
       <w:bookmarkEnd w:id="11"/>
     </w:p>
@@ -5644,6 +5634,9 @@
     </w:p>
     <w:p>
       <w:r>
+        <w:rPr>
+          <w:noProof/>
+        </w:rPr>
         <w:drawing>
           <wp:inline distT="0" distB="0" distL="0" distR="0" wp14:anchorId="4D335CE4" wp14:editId="467F7443">
             <wp:extent cx="5502117" cy="2240474"/>
@@ -5683,7 +5676,7 @@
     </w:p>
     <w:p>
       <w:pPr>
-        <w:pStyle w:val="Heading4"/>
+        <w:pStyle w:val="Kop4"/>
       </w:pPr>
       <w:r>
         <w:t>Feature branch</w:t>
@@ -5691,7 +5684,31 @@
     </w:p>
     <w:p>
       <w:r>
-        <w:t>Wanneer je dan aan een feature wilt gaan beginnen gebruik je de git flow command “git flow feature start feature_branch” en wanneer je dan klaar bent met een feature merge je de feature branch weer in de develop branch met de command “git flow feature finish feature_branch”</w:t>
+        <w:t xml:space="preserve">Wanneer je dan aan een feature wilt gaan beginnen gebruik je de git flow command “git flow feature start </w:t>
+      </w:r>
+      <w:r>
+        <w:t>{</w:t>
+      </w:r>
+      <w:r>
+        <w:t>feature_branch</w:t>
+      </w:r>
+      <w:r>
+        <w:t>}</w:t>
+      </w:r>
+      <w:r>
+        <w:t xml:space="preserve">” en wanneer je dan klaar bent met een feature merge je de feature branch weer in de develop branch met de command “git flow feature finish </w:t>
+      </w:r>
+      <w:r>
+        <w:t>{</w:t>
+      </w:r>
+      <w:r>
+        <w:t>feature_branch</w:t>
+      </w:r>
+      <w:r>
+        <w:t>}</w:t>
+      </w:r>
+      <w:r>
+        <w:t>”</w:t>
       </w:r>
       <w:r>
         <w:t>.</w:t>
@@ -5702,42 +5719,53 @@
     </w:p>
     <w:p>
       <w:pPr>
-        <w:pStyle w:val="Heading4"/>
+        <w:pStyle w:val="Kop4"/>
       </w:pPr>
       <w:r>
         <w:t>Release branch</w:t>
+      </w:r>
+    </w:p>
+    <w:p>
+      <w:r>
+        <w:t xml:space="preserve">Wanneer de develop branch genoeg features heeft gekregen en klaar is om </w:t>
+      </w:r>
+      <w:r>
+        <w:t>te releasen of de release datum is eraan het komen wordt er een release branch gemaakt. Als de branch gemaakt is wordt er een release cycle gemaakt dus kunnen er na dit punt geen nieuwe features toegevoegd worden allen nog maar bug fixes en documentatie gerelateerde veranderingen. Wanneer de release branch dan klaar is voor live te komen wordt deze branch met een versie nummer in main gemerged en hierna wordt release weer terug gemerged in de develop branch.</w:t>
+      </w:r>
+      <w:r>
+        <w:t xml:space="preserve"> De release branch wordt gemaakt met het command “git flow release start {versie nummer}” en als de release branch klaar is wordt deze gemerged met het command “git flow release finish {versie nummer}”</w:t>
+      </w:r>
+      <w:r>
+        <w:t>.</w:t>
+      </w:r>
+    </w:p>
+    <w:p/>
+    <w:p>
+      <w:pPr>
+        <w:pStyle w:val="Kop4"/>
+      </w:pPr>
+      <w:r>
+        <w:t>Hotfix branch</w:t>
+      </w:r>
+    </w:p>
+    <w:p>
+      <w:r>
+        <w:t xml:space="preserve">De hotfix branch wordt gebruikt om snel nog patches naar de release branch te pushen. Dit zorgt ervoor dat je team aan bugs kan werken zonder dat er een blokkade is voor andere team leden. </w:t>
+      </w:r>
+      <w:r>
+        <w:t>Je maakt een hotfix branch aan door middel van “git flow hotfix start {hotfix_branch}”. Wanneer de hotfix klaar is wordt deze gemerged in zowel main als develop met de command “git flow hotfix finish {hotfix_branch}”</w:t>
+      </w:r>
+    </w:p>
+    <w:p>
+      <w:r>
+        <w:br w:type="page"/>
       </w:r>
     </w:p>
     <w:p>
       <w:pPr>
-        <w:rPr>
-          <w:rFonts w:asciiTheme="majorHAnsi" w:eastAsiaTheme="majorEastAsia" w:hAnsiTheme="majorHAnsi" w:cstheme="majorBidi"/>
-          <w:color w:val="2F5496" w:themeColor="accent1" w:themeShade="BF"/>
-          <w:sz w:val="32"/>
-          <w:szCs w:val="32"/>
-        </w:rPr>
+        <w:pStyle w:val="Kop1"/>
       </w:pPr>
-      <w:r>
-        <w:t xml:space="preserve">Wanneer de develop branch genoeg features heeft gekregen en klaar is om </w:t>
-      </w:r>
-      <w:r>
-        <w:t>te releasen of de release datum is eraan het komen wordt er een release branch gemaakt. Als de branch gemaakt is wordt er een release cycle gemaakt dus kunnen er na dit punt geen nieuwe features toegevoegd worden allen nog maar bug fixes en documentatie gerelateerde veranderingen. Wanneer de release branch dan klaar is voor live te komen wordt deze branch met een versie nummer in main gemerged en hierna wordt release weer terug gemerged in de develop branch.</w:t>
-      </w:r>
-      <w:r>
-        <w:t xml:space="preserve"> De release branch wordt gemaakt met het command “git flow release start {versie nummer}” en als de release branch klaar is wordt deze gemerged met het command “git flow release finish {versie nummer}”</w:t>
-      </w:r>
-      <w:r>
-        <w:t>.</w:t>
-      </w:r>
-      <w:r>
-        <w:br w:type="page"/>
-      </w:r>
-    </w:p>
-    <w:p>
-      <w:pPr>
-        <w:pStyle w:val="Heading1"/>
-      </w:pPr>
-      <w:bookmarkStart w:id="12" w:name="_Toc116297831"/>
+      <w:bookmarkStart w:id="12" w:name="_Toc116374660"/>
       <w:r>
         <w:lastRenderedPageBreak/>
         <w:t>Bronnen</w:t>
@@ -6195,15 +6223,15 @@
     <w:lsdException w:name="Unresolved Mention" w:semiHidden="1" w:unhideWhenUsed="1"/>
     <w:lsdException w:name="Smart Link" w:semiHidden="1" w:unhideWhenUsed="1"/>
   </w:latentStyles>
-  <w:style w:type="paragraph" w:default="1" w:styleId="Normal">
+  <w:style w:type="paragraph" w:default="1" w:styleId="Standaard">
     <w:name w:val="Normal"/>
     <w:qFormat/>
   </w:style>
-  <w:style w:type="paragraph" w:styleId="Heading1">
+  <w:style w:type="paragraph" w:styleId="Kop1">
     <w:name w:val="heading 1"/>
-    <w:basedOn w:val="Normal"/>
-    <w:next w:val="Normal"/>
-    <w:link w:val="Heading1Char"/>
+    <w:basedOn w:val="Standaard"/>
+    <w:next w:val="Standaard"/>
+    <w:link w:val="Kop1Char"/>
     <w:uiPriority w:val="9"/>
     <w:qFormat/>
     <w:rsid w:val="00192922"/>
@@ -6220,11 +6248,11 @@
       <w:szCs w:val="32"/>
     </w:rPr>
   </w:style>
-  <w:style w:type="paragraph" w:styleId="Heading2">
+  <w:style w:type="paragraph" w:styleId="Kop2">
     <w:name w:val="heading 2"/>
-    <w:basedOn w:val="Normal"/>
-    <w:next w:val="Normal"/>
-    <w:link w:val="Heading2Char"/>
+    <w:basedOn w:val="Standaard"/>
+    <w:next w:val="Standaard"/>
+    <w:link w:val="Kop2Char"/>
     <w:uiPriority w:val="9"/>
     <w:unhideWhenUsed/>
     <w:qFormat/>
@@ -6242,11 +6270,11 @@
       <w:szCs w:val="26"/>
     </w:rPr>
   </w:style>
-  <w:style w:type="paragraph" w:styleId="Heading3">
+  <w:style w:type="paragraph" w:styleId="Kop3">
     <w:name w:val="heading 3"/>
-    <w:basedOn w:val="Normal"/>
-    <w:next w:val="Normal"/>
-    <w:link w:val="Heading3Char"/>
+    <w:basedOn w:val="Standaard"/>
+    <w:next w:val="Standaard"/>
+    <w:link w:val="Kop3Char"/>
     <w:uiPriority w:val="9"/>
     <w:unhideWhenUsed/>
     <w:qFormat/>
@@ -6264,11 +6292,11 @@
       <w:szCs w:val="24"/>
     </w:rPr>
   </w:style>
-  <w:style w:type="paragraph" w:styleId="Heading4">
+  <w:style w:type="paragraph" w:styleId="Kop4">
     <w:name w:val="heading 4"/>
-    <w:basedOn w:val="Normal"/>
-    <w:next w:val="Normal"/>
-    <w:link w:val="Heading4Char"/>
+    <w:basedOn w:val="Standaard"/>
+    <w:next w:val="Standaard"/>
+    <w:link w:val="Kop4Char"/>
     <w:uiPriority w:val="9"/>
     <w:unhideWhenUsed/>
     <w:qFormat/>
@@ -6286,13 +6314,13 @@
       <w:color w:val="2F5496" w:themeColor="accent1" w:themeShade="BF"/>
     </w:rPr>
   </w:style>
-  <w:style w:type="character" w:default="1" w:styleId="DefaultParagraphFont">
+  <w:style w:type="character" w:default="1" w:styleId="Standaardalinea-lettertype">
     <w:name w:val="Default Paragraph Font"/>
     <w:uiPriority w:val="1"/>
     <w:semiHidden/>
     <w:unhideWhenUsed/>
   </w:style>
-  <w:style w:type="table" w:default="1" w:styleId="TableNormal">
+  <w:style w:type="table" w:default="1" w:styleId="Standaardtabel">
     <w:name w:val="Normal Table"/>
     <w:uiPriority w:val="99"/>
     <w:semiHidden/>
@@ -6307,15 +6335,15 @@
       </w:tblCellMar>
     </w:tblPr>
   </w:style>
-  <w:style w:type="numbering" w:default="1" w:styleId="NoList">
+  <w:style w:type="numbering" w:default="1" w:styleId="Geenlijst">
     <w:name w:val="No List"/>
     <w:uiPriority w:val="99"/>
     <w:semiHidden/>
     <w:unhideWhenUsed/>
   </w:style>
-  <w:style w:type="paragraph" w:styleId="NoSpacing">
+  <w:style w:type="paragraph" w:styleId="Geenafstand">
     <w:name w:val="No Spacing"/>
-    <w:link w:val="NoSpacingChar"/>
+    <w:link w:val="GeenafstandChar"/>
     <w:uiPriority w:val="1"/>
     <w:qFormat/>
     <w:rsid w:val="00B9240F"/>
@@ -6327,10 +6355,10 @@
       <w:lang w:eastAsia="nl-NL"/>
     </w:rPr>
   </w:style>
-  <w:style w:type="character" w:customStyle="1" w:styleId="NoSpacingChar">
-    <w:name w:val="No Spacing Char"/>
-    <w:basedOn w:val="DefaultParagraphFont"/>
-    <w:link w:val="NoSpacing"/>
+  <w:style w:type="character" w:customStyle="1" w:styleId="GeenafstandChar">
+    <w:name w:val="Geen afstand Char"/>
+    <w:basedOn w:val="Standaardalinea-lettertype"/>
+    <w:link w:val="Geenafstand"/>
     <w:uiPriority w:val="1"/>
     <w:rsid w:val="00B9240F"/>
     <w:rPr>
@@ -6338,10 +6366,10 @@
       <w:lang w:eastAsia="nl-NL"/>
     </w:rPr>
   </w:style>
-  <w:style w:type="character" w:customStyle="1" w:styleId="Heading1Char">
-    <w:name w:val="Heading 1 Char"/>
-    <w:basedOn w:val="DefaultParagraphFont"/>
-    <w:link w:val="Heading1"/>
+  <w:style w:type="character" w:customStyle="1" w:styleId="Kop1Char">
+    <w:name w:val="Kop 1 Char"/>
+    <w:basedOn w:val="Standaardalinea-lettertype"/>
+    <w:link w:val="Kop1"/>
     <w:uiPriority w:val="9"/>
     <w:rsid w:val="00192922"/>
     <w:rPr>
@@ -6351,10 +6379,10 @@
       <w:szCs w:val="32"/>
     </w:rPr>
   </w:style>
-  <w:style w:type="paragraph" w:styleId="TOCHeading">
+  <w:style w:type="paragraph" w:styleId="Kopvaninhoudsopgave">
     <w:name w:val="TOC Heading"/>
-    <w:basedOn w:val="Heading1"/>
-    <w:next w:val="Normal"/>
+    <w:basedOn w:val="Kop1"/>
+    <w:next w:val="Standaard"/>
     <w:uiPriority w:val="39"/>
     <w:unhideWhenUsed/>
     <w:qFormat/>
@@ -6366,10 +6394,10 @@
       <w:lang w:eastAsia="nl-NL"/>
     </w:rPr>
   </w:style>
-  <w:style w:type="character" w:customStyle="1" w:styleId="Heading2Char">
-    <w:name w:val="Heading 2 Char"/>
-    <w:basedOn w:val="DefaultParagraphFont"/>
-    <w:link w:val="Heading2"/>
+  <w:style w:type="character" w:customStyle="1" w:styleId="Kop2Char">
+    <w:name w:val="Kop 2 Char"/>
+    <w:basedOn w:val="Standaardalinea-lettertype"/>
+    <w:link w:val="Kop2"/>
     <w:uiPriority w:val="9"/>
     <w:rsid w:val="00FE10B7"/>
     <w:rPr>
@@ -6379,10 +6407,10 @@
       <w:szCs w:val="26"/>
     </w:rPr>
   </w:style>
-  <w:style w:type="character" w:customStyle="1" w:styleId="Heading3Char">
-    <w:name w:val="Heading 3 Char"/>
-    <w:basedOn w:val="DefaultParagraphFont"/>
-    <w:link w:val="Heading3"/>
+  <w:style w:type="character" w:customStyle="1" w:styleId="Kop3Char">
+    <w:name w:val="Kop 3 Char"/>
+    <w:basedOn w:val="Standaardalinea-lettertype"/>
+    <w:link w:val="Kop3"/>
     <w:uiPriority w:val="9"/>
     <w:rsid w:val="00B75EB3"/>
     <w:rPr>
@@ -6392,10 +6420,10 @@
       <w:szCs w:val="24"/>
     </w:rPr>
   </w:style>
-  <w:style w:type="paragraph" w:styleId="TOC1">
+  <w:style w:type="paragraph" w:styleId="Inhopg1">
     <w:name w:val="toc 1"/>
-    <w:basedOn w:val="Normal"/>
-    <w:next w:val="Normal"/>
+    <w:basedOn w:val="Standaard"/>
+    <w:next w:val="Standaard"/>
     <w:autoRedefine/>
     <w:uiPriority w:val="39"/>
     <w:unhideWhenUsed/>
@@ -6404,10 +6432,10 @@
       <w:spacing w:after="100"/>
     </w:pPr>
   </w:style>
-  <w:style w:type="paragraph" w:styleId="TOC2">
+  <w:style w:type="paragraph" w:styleId="Inhopg2">
     <w:name w:val="toc 2"/>
-    <w:basedOn w:val="Normal"/>
-    <w:next w:val="Normal"/>
+    <w:basedOn w:val="Standaard"/>
+    <w:next w:val="Standaard"/>
     <w:autoRedefine/>
     <w:uiPriority w:val="39"/>
     <w:unhideWhenUsed/>
@@ -6417,10 +6445,10 @@
       <w:ind w:left="220"/>
     </w:pPr>
   </w:style>
-  <w:style w:type="paragraph" w:styleId="TOC3">
+  <w:style w:type="paragraph" w:styleId="Inhopg3">
     <w:name w:val="toc 3"/>
-    <w:basedOn w:val="Normal"/>
-    <w:next w:val="Normal"/>
+    <w:basedOn w:val="Standaard"/>
+    <w:next w:val="Standaard"/>
     <w:autoRedefine/>
     <w:uiPriority w:val="39"/>
     <w:unhideWhenUsed/>
@@ -6432,7 +6460,7 @@
   </w:style>
   <w:style w:type="character" w:styleId="Hyperlink">
     <w:name w:val="Hyperlink"/>
-    <w:basedOn w:val="DefaultParagraphFont"/>
+    <w:basedOn w:val="Standaardalinea-lettertype"/>
     <w:uiPriority w:val="99"/>
     <w:unhideWhenUsed/>
     <w:rsid w:val="00B75EB3"/>
@@ -6441,9 +6469,9 @@
       <w:u w:val="single"/>
     </w:rPr>
   </w:style>
-  <w:style w:type="character" w:styleId="UnresolvedMention">
+  <w:style w:type="character" w:styleId="Onopgelostemelding">
     <w:name w:val="Unresolved Mention"/>
-    <w:basedOn w:val="DefaultParagraphFont"/>
+    <w:basedOn w:val="Standaardalinea-lettertype"/>
     <w:uiPriority w:val="99"/>
     <w:semiHidden/>
     <w:unhideWhenUsed/>
@@ -6453,9 +6481,9 @@
       <w:shd w:val="clear" w:color="auto" w:fill="E1DFDD"/>
     </w:rPr>
   </w:style>
-  <w:style w:type="character" w:styleId="FollowedHyperlink">
+  <w:style w:type="character" w:styleId="GevolgdeHyperlink">
     <w:name w:val="FollowedHyperlink"/>
-    <w:basedOn w:val="DefaultParagraphFont"/>
+    <w:basedOn w:val="Standaardalinea-lettertype"/>
     <w:uiPriority w:val="99"/>
     <w:semiHidden/>
     <w:unhideWhenUsed/>
@@ -6465,10 +6493,10 @@
       <w:u w:val="single"/>
     </w:rPr>
   </w:style>
-  <w:style w:type="character" w:customStyle="1" w:styleId="Heading4Char">
-    <w:name w:val="Heading 4 Char"/>
-    <w:basedOn w:val="DefaultParagraphFont"/>
-    <w:link w:val="Heading4"/>
+  <w:style w:type="character" w:customStyle="1" w:styleId="Kop4Char">
+    <w:name w:val="Kop 4 Char"/>
+    <w:basedOn w:val="Standaardalinea-lettertype"/>
+    <w:link w:val="Kop4"/>
     <w:uiPriority w:val="9"/>
     <w:rsid w:val="00BA4D44"/>
     <w:rPr>

</xml_diff>